<commit_message>
Remved warning for CommonJS lib
</commit_message>
<xml_diff>
--- a/Docs/Angular_Project.docx
+++ b/Docs/Angular_Project.docx
@@ -15662,7 +15662,19 @@
           <w:lang w:val="en-GB"/>
         </w:rPr>
         <w:lastRenderedPageBreak/>
-        <w:t xml:space="preserve">In case the is a </w:t>
+        <w:t>In case the</w:t>
+      </w:r>
+      <w:r>
+        <w:rPr>
+          <w:lang w:val="en-GB"/>
+        </w:rPr>
+        <w:t>re</w:t>
+      </w:r>
+      <w:r>
+        <w:rPr>
+          <w:lang w:val="en-GB"/>
+        </w:rPr>
+        <w:t xml:space="preserve"> is a </w:t>
       </w:r>
       <w:r>
         <w:rPr>
@@ -15886,7 +15898,7 @@
           <w:rFonts w:ascii="Courier New" w:eastAsia="Times New Roman" w:hAnsi="Courier New" w:cs="Courier New"/>
           <w:sz w:val="20"/>
           <w:szCs w:val="20"/>
-          <w:lang w:eastAsia="it-IT"/>
+          <w:lang w:val="en-GB" w:eastAsia="it-IT"/>
         </w:rPr>
       </w:pPr>
       <w:r>
@@ -15903,7 +15915,7 @@
           <w:rFonts w:ascii="Courier New" w:eastAsia="Times New Roman" w:hAnsi="Courier New" w:cs="Courier New"/>
           <w:sz w:val="20"/>
           <w:szCs w:val="20"/>
-          <w:lang w:eastAsia="it-IT"/>
+          <w:lang w:val="en-GB" w:eastAsia="it-IT"/>
         </w:rPr>
         <w:t>"options": {</w:t>
       </w:r>
@@ -15933,7 +15945,7 @@
           <w:rFonts w:ascii="Courier New" w:eastAsia="Times New Roman" w:hAnsi="Courier New" w:cs="Courier New"/>
           <w:sz w:val="20"/>
           <w:szCs w:val="20"/>
-          <w:lang w:eastAsia="it-IT"/>
+          <w:lang w:val="en-GB" w:eastAsia="it-IT"/>
         </w:rPr>
       </w:pPr>
       <w:r>
@@ -15941,7 +15953,7 @@
           <w:rFonts w:ascii="Courier New" w:eastAsia="Times New Roman" w:hAnsi="Courier New" w:cs="Courier New"/>
           <w:sz w:val="20"/>
           <w:szCs w:val="20"/>
-          <w:lang w:eastAsia="it-IT"/>
+          <w:lang w:val="en-GB" w:eastAsia="it-IT"/>
         </w:rPr>
         <w:t xml:space="preserve">     </w:t>
       </w:r>
@@ -15951,7 +15963,7 @@
           <w:sz w:val="20"/>
           <w:szCs w:val="20"/>
           <w:highlight w:val="yellow"/>
-          <w:lang w:eastAsia="it-IT"/>
+          <w:lang w:val="en-GB" w:eastAsia="it-IT"/>
         </w:rPr>
         <w:t>"</w:t>
       </w:r>
@@ -15962,7 +15974,7 @@
           <w:sz w:val="20"/>
           <w:szCs w:val="20"/>
           <w:highlight w:val="yellow"/>
-          <w:lang w:eastAsia="it-IT"/>
+          <w:lang w:val="en-GB" w:eastAsia="it-IT"/>
         </w:rPr>
         <w:t>allowedCommonJsDependencies</w:t>
       </w:r>
@@ -15972,7 +15984,7 @@
           <w:sz w:val="20"/>
           <w:szCs w:val="20"/>
           <w:highlight w:val="yellow"/>
-          <w:lang w:eastAsia="it-IT"/>
+          <w:lang w:val="en-GB" w:eastAsia="it-IT"/>
         </w:rPr>
         <w:t>"</w:t>
       </w:r>
@@ -15981,7 +15993,7 @@
           <w:rFonts w:ascii="Courier New" w:eastAsia="Times New Roman" w:hAnsi="Courier New" w:cs="Courier New"/>
           <w:sz w:val="20"/>
           <w:szCs w:val="20"/>
-          <w:lang w:eastAsia="it-IT"/>
+          <w:lang w:val="en-GB" w:eastAsia="it-IT"/>
         </w:rPr>
         <w:t>: [</w:t>
       </w:r>
@@ -16011,7 +16023,7 @@
           <w:rFonts w:ascii="Courier New" w:eastAsia="Times New Roman" w:hAnsi="Courier New" w:cs="Courier New"/>
           <w:sz w:val="20"/>
           <w:szCs w:val="20"/>
-          <w:lang w:eastAsia="it-IT"/>
+          <w:lang w:val="en-GB" w:eastAsia="it-IT"/>
         </w:rPr>
       </w:pPr>
       <w:r>
@@ -16019,7 +16031,7 @@
           <w:rFonts w:ascii="Courier New" w:eastAsia="Times New Roman" w:hAnsi="Courier New" w:cs="Courier New"/>
           <w:sz w:val="20"/>
           <w:szCs w:val="20"/>
-          <w:lang w:eastAsia="it-IT"/>
+          <w:lang w:val="en-GB" w:eastAsia="it-IT"/>
         </w:rPr>
         <w:t xml:space="preserve">        </w:t>
       </w:r>
@@ -16029,7 +16041,7 @@
           <w:sz w:val="20"/>
           <w:szCs w:val="20"/>
           <w:highlight w:val="yellow"/>
-          <w:lang w:eastAsia="it-IT"/>
+          <w:lang w:val="en-GB" w:eastAsia="it-IT"/>
         </w:rPr>
         <w:t>"</w:t>
       </w:r>
@@ -16040,7 +16052,7 @@
           <w:sz w:val="20"/>
           <w:szCs w:val="20"/>
           <w:highlight w:val="yellow"/>
-          <w:lang w:eastAsia="it-IT"/>
+          <w:lang w:val="en-GB" w:eastAsia="it-IT"/>
         </w:rPr>
         <w:t>alertifyjs</w:t>
       </w:r>
@@ -16050,7 +16062,7 @@
           <w:sz w:val="20"/>
           <w:szCs w:val="20"/>
           <w:highlight w:val="yellow"/>
-          <w:lang w:eastAsia="it-IT"/>
+          <w:lang w:val="en-GB" w:eastAsia="it-IT"/>
         </w:rPr>
         <w:t>"</w:t>
       </w:r>
@@ -16080,7 +16092,7 @@
           <w:rFonts w:ascii="Courier New" w:eastAsia="Times New Roman" w:hAnsi="Courier New" w:cs="Courier New"/>
           <w:sz w:val="20"/>
           <w:szCs w:val="20"/>
-          <w:lang w:eastAsia="it-IT"/>
+          <w:lang w:val="en-GB" w:eastAsia="it-IT"/>
         </w:rPr>
       </w:pPr>
       <w:r>
@@ -16088,10 +16100,21 @@
           <w:rFonts w:ascii="Courier New" w:eastAsia="Times New Roman" w:hAnsi="Courier New" w:cs="Courier New"/>
           <w:sz w:val="20"/>
           <w:szCs w:val="20"/>
-          <w:lang w:eastAsia="it-IT"/>
+          <w:lang w:val="en-GB" w:eastAsia="it-IT"/>
         </w:rPr>
         <w:t xml:space="preserve">     ]</w:t>
       </w:r>
+      <w:r>
+        <w:rPr>
+          <w:rFonts w:ascii="Courier New" w:eastAsia="Times New Roman" w:hAnsi="Courier New" w:cs="Courier New"/>
+          <w:sz w:val="20"/>
+          <w:szCs w:val="20"/>
+          <w:lang w:val="en-GB" w:eastAsia="it-IT"/>
+        </w:rPr>
+        <w:t>,</w:t>
+      </w:r>
+      <w:bookmarkStart w:id="1" w:name="_GoBack"/>
+      <w:bookmarkEnd w:id="1"/>
     </w:p>
     <w:p>
       <w:pPr>
@@ -16118,7 +16141,7 @@
           <w:rFonts w:ascii="Courier New" w:eastAsia="Times New Roman" w:hAnsi="Courier New" w:cs="Courier New"/>
           <w:sz w:val="20"/>
           <w:szCs w:val="20"/>
-          <w:lang w:eastAsia="it-IT"/>
+          <w:lang w:val="en-GB" w:eastAsia="it-IT"/>
         </w:rPr>
       </w:pPr>
       <w:r>
@@ -16126,12 +16149,10 @@
           <w:rFonts w:ascii="Courier New" w:eastAsia="Times New Roman" w:hAnsi="Courier New" w:cs="Courier New"/>
           <w:sz w:val="20"/>
           <w:szCs w:val="20"/>
-          <w:lang w:eastAsia="it-IT"/>
+          <w:lang w:val="en-GB" w:eastAsia="it-IT"/>
         </w:rPr>
         <w:t xml:space="preserve">     ...</w:t>
       </w:r>
-      <w:bookmarkStart w:id="1" w:name="_GoBack"/>
-      <w:bookmarkEnd w:id="1"/>
     </w:p>
     <w:p>
       <w:pPr>
@@ -16158,7 +16179,7 @@
           <w:rFonts w:ascii="Courier New" w:eastAsia="Times New Roman" w:hAnsi="Courier New" w:cs="Courier New"/>
           <w:sz w:val="20"/>
           <w:szCs w:val="20"/>
-          <w:lang w:eastAsia="it-IT"/>
+          <w:lang w:val="en-GB" w:eastAsia="it-IT"/>
         </w:rPr>
       </w:pPr>
       <w:r>
@@ -16166,7 +16187,7 @@
           <w:rFonts w:ascii="Courier New" w:eastAsia="Times New Roman" w:hAnsi="Courier New" w:cs="Courier New"/>
           <w:sz w:val="20"/>
           <w:szCs w:val="20"/>
-          <w:lang w:eastAsia="it-IT"/>
+          <w:lang w:val="en-GB" w:eastAsia="it-IT"/>
         </w:rPr>
         <w:t xml:space="preserve">   }</w:t>
       </w:r>
@@ -16196,7 +16217,7 @@
           <w:rFonts w:ascii="Courier New" w:eastAsia="Times New Roman" w:hAnsi="Courier New" w:cs="Courier New"/>
           <w:sz w:val="20"/>
           <w:szCs w:val="20"/>
-          <w:lang w:eastAsia="it-IT"/>
+          <w:lang w:val="en-GB" w:eastAsia="it-IT"/>
         </w:rPr>
       </w:pPr>
       <w:r>
@@ -16204,7 +16225,7 @@
           <w:rFonts w:ascii="Courier New" w:eastAsia="Times New Roman" w:hAnsi="Courier New" w:cs="Courier New"/>
           <w:sz w:val="20"/>
           <w:szCs w:val="20"/>
-          <w:lang w:eastAsia="it-IT"/>
+          <w:lang w:val="en-GB" w:eastAsia="it-IT"/>
         </w:rPr>
         <w:t xml:space="preserve">   ...</w:t>
       </w:r>
@@ -16234,7 +16255,7 @@
           <w:rFonts w:ascii="Courier New" w:eastAsia="Times New Roman" w:hAnsi="Courier New" w:cs="Courier New"/>
           <w:sz w:val="20"/>
           <w:szCs w:val="20"/>
-          <w:lang w:eastAsia="it-IT"/>
+          <w:lang w:val="en-GB" w:eastAsia="it-IT"/>
         </w:rPr>
       </w:pPr>
       <w:r>
@@ -16242,7 +16263,7 @@
           <w:rFonts w:ascii="Courier New" w:eastAsia="Times New Roman" w:hAnsi="Courier New" w:cs="Courier New"/>
           <w:sz w:val="20"/>
           <w:szCs w:val="20"/>
-          <w:lang w:eastAsia="it-IT"/>
+          <w:lang w:val="en-GB" w:eastAsia="it-IT"/>
         </w:rPr>
         <w:t>},</w:t>
       </w:r>
@@ -28312,7 +28333,7 @@
           <v:shape id="_x0000_i1025" type="#_x0000_t75" style="width:278.8pt;height:252.85pt" o:ole="" filled="t" fillcolor="#cfcdcd [2894]">
             <v:imagedata r:id="rId18" o:title=""/>
           </v:shape>
-          <o:OLEObject Type="Embed" ProgID="Word.OpenDocumentText.12" ShapeID="_x0000_i1025" DrawAspect="Content" ObjectID="_1658428619" r:id="rId19"/>
+          <o:OLEObject Type="Embed" ProgID="Word.OpenDocumentText.12" ShapeID="_x0000_i1025" DrawAspect="Content" ObjectID="_1658428838" r:id="rId19"/>
         </w:object>
       </w:r>
     </w:p>
@@ -31373,7 +31394,7 @@
           <v:shape id="_x0000_i1026" type="#_x0000_t75" style="width:320.25pt;height:228.1pt" o:ole="" filled="t" fillcolor="#cfcdcd [2894]">
             <v:imagedata r:id="rId20" o:title=""/>
           </v:shape>
-          <o:OLEObject Type="Embed" ProgID="Word.OpenDocumentText.12" ShapeID="_x0000_i1026" DrawAspect="Content" ObjectID="_1658428620" r:id="rId21"/>
+          <o:OLEObject Type="Embed" ProgID="Word.OpenDocumentText.12" ShapeID="_x0000_i1026" DrawAspect="Content" ObjectID="_1658428839" r:id="rId21"/>
         </w:object>
       </w:r>
     </w:p>
@@ -32394,7 +32415,7 @@
           <v:shape id="_x0000_i1027" type="#_x0000_t75" style="width:468.85pt;height:177.4pt" o:ole="" filled="t" fillcolor="#cfcdcd [2894]">
             <v:imagedata r:id="rId22" o:title=""/>
           </v:shape>
-          <o:OLEObject Type="Embed" ProgID="Word.OpenDocumentText.12" ShapeID="_x0000_i1027" DrawAspect="Content" ObjectID="_1658428621" r:id="rId23"/>
+          <o:OLEObject Type="Embed" ProgID="Word.OpenDocumentText.12" ShapeID="_x0000_i1027" DrawAspect="Content" ObjectID="_1658428840" r:id="rId23"/>
         </w:object>
       </w:r>
     </w:p>
@@ -32427,7 +32448,7 @@
           <v:shape id="_x0000_i1028" type="#_x0000_t75" style="width:468.85pt;height:422.8pt" o:ole="" filled="t" fillcolor="#cfcdcd [2894]">
             <v:imagedata r:id="rId24" o:title=""/>
           </v:shape>
-          <o:OLEObject Type="Embed" ProgID="Word.OpenDocumentText.12" ShapeID="_x0000_i1028" DrawAspect="Content" ObjectID="_1658428622" r:id="rId25"/>
+          <o:OLEObject Type="Embed" ProgID="Word.OpenDocumentText.12" ShapeID="_x0000_i1028" DrawAspect="Content" ObjectID="_1658428841" r:id="rId25"/>
         </w:object>
       </w:r>
     </w:p>
@@ -34766,7 +34787,7 @@
           <v:shape id="_x0000_i1029" type="#_x0000_t75" style="width:216.6pt;height:297.8pt" o:ole="" filled="t" fillcolor="#cfcdcd [2894]">
             <v:imagedata r:id="rId26" o:title=""/>
           </v:shape>
-          <o:OLEObject Type="Embed" ProgID="Word.OpenDocumentText.12" ShapeID="_x0000_i1029" DrawAspect="Content" ObjectID="_1658428623" r:id="rId27"/>
+          <o:OLEObject Type="Embed" ProgID="Word.OpenDocumentText.12" ShapeID="_x0000_i1029" DrawAspect="Content" ObjectID="_1658428842" r:id="rId27"/>
         </w:object>
       </w:r>
     </w:p>
@@ -34813,7 +34834,7 @@
           <v:shape id="_x0000_i1030" type="#_x0000_t75" style="width:445.25pt;height:595pt" o:ole="" filled="t" fillcolor="#cfcdcd [2894]">
             <v:imagedata r:id="rId28" o:title=""/>
           </v:shape>
-          <o:OLEObject Type="Embed" ProgID="Word.OpenDocumentText.12" ShapeID="_x0000_i1030" DrawAspect="Content" ObjectID="_1658428624" r:id="rId29"/>
+          <o:OLEObject Type="Embed" ProgID="Word.OpenDocumentText.12" ShapeID="_x0000_i1030" DrawAspect="Content" ObjectID="_1658428843" r:id="rId29"/>
         </w:object>
       </w:r>
     </w:p>
@@ -43248,7 +43269,7 @@
           <v:shape id="_x0000_i1031" type="#_x0000_t75" style="width:468.3pt;height:178.55pt" o:ole="" filled="t" fillcolor="#cfcdcd [2894]">
             <v:imagedata r:id="rId30" o:title=""/>
           </v:shape>
-          <o:OLEObject Type="Embed" ProgID="Word.OpenDocumentText.12" ShapeID="_x0000_i1031" DrawAspect="Content" ObjectID="_1658428625" r:id="rId31"/>
+          <o:OLEObject Type="Embed" ProgID="Word.OpenDocumentText.12" ShapeID="_x0000_i1031" DrawAspect="Content" ObjectID="_1658428844" r:id="rId31"/>
         </w:object>
       </w:r>
     </w:p>
@@ -49089,6 +49110,36 @@
     <w:basedOn w:val="DefaultParagraphFont"/>
     <w:rsid w:val="00B945A6"/>
   </w:style>
+  <w:style w:type="paragraph" w:styleId="BalloonText">
+    <w:name w:val="Balloon Text"/>
+    <w:basedOn w:val="Normal"/>
+    <w:link w:val="BalloonTextChar"/>
+    <w:uiPriority w:val="99"/>
+    <w:semiHidden/>
+    <w:unhideWhenUsed/>
+    <w:rsid w:val="002575D3"/>
+    <w:pPr>
+      <w:spacing w:after="0" w:line="240" w:lineRule="auto"/>
+    </w:pPr>
+    <w:rPr>
+      <w:rFonts w:ascii="Segoe UI" w:hAnsi="Segoe UI" w:cs="Segoe UI"/>
+      <w:sz w:val="18"/>
+      <w:szCs w:val="18"/>
+    </w:rPr>
+  </w:style>
+  <w:style w:type="character" w:customStyle="1" w:styleId="BalloonTextChar">
+    <w:name w:val="Balloon Text Char"/>
+    <w:basedOn w:val="DefaultParagraphFont"/>
+    <w:link w:val="BalloonText"/>
+    <w:uiPriority w:val="99"/>
+    <w:semiHidden/>
+    <w:rsid w:val="002575D3"/>
+    <w:rPr>
+      <w:rFonts w:ascii="Segoe UI" w:hAnsi="Segoe UI" w:cs="Segoe UI"/>
+      <w:sz w:val="18"/>
+      <w:szCs w:val="18"/>
+    </w:rPr>
+  </w:style>
 </w:styles>
 </file>
 

</xml_diff>

<commit_message>
Updated docs with pagination
</commit_message>
<xml_diff>
--- a/Docs/Angular_Project.docx
+++ b/Docs/Angular_Project.docx
@@ -13876,8 +13876,6 @@
         </w:rPr>
         <w:t xml:space="preserve">  ],</w:t>
       </w:r>
-      <w:bookmarkStart w:id="1" w:name="_GoBack"/>
-      <w:bookmarkEnd w:id="1"/>
     </w:p>
     <w:p>
       <w:pPr>
@@ -28387,8 +28385,8 @@
         <w:t>)</w:t>
       </w:r>
     </w:p>
-    <w:bookmarkStart w:id="2" w:name="_MON_1652362636"/>
-    <w:bookmarkEnd w:id="2"/>
+    <w:bookmarkStart w:id="1" w:name="_MON_1652362636"/>
+    <w:bookmarkEnd w:id="1"/>
     <w:p>
       <w:pPr>
         <w:autoSpaceDE w:val="0"/>
@@ -28423,10 +28421,10 @@
             <v:path o:extrusionok="f" gradientshapeok="t" o:connecttype="rect"/>
             <o:lock v:ext="edit" aspectratio="t"/>
           </v:shapetype>
-          <v:shape id="_x0000_i1025" type="#_x0000_t75" style="width:279.35pt;height:252.85pt" o:ole="" filled="t" fillcolor="#cfcdcd [2894]">
+          <v:shape id="_x0000_i1025" type="#_x0000_t75" style="width:279.4pt;height:252.55pt" o:ole="" filled="t" fillcolor="#cfcdcd [2894]">
             <v:imagedata r:id="rId18" o:title=""/>
           </v:shape>
-          <o:OLEObject Type="Embed" ProgID="Word.OpenDocumentText.12" ShapeID="_x0000_i1025" DrawAspect="Content" ObjectID="_1660378661" r:id="rId19"/>
+          <o:OLEObject Type="Embed" ProgID="Word.OpenDocumentText.12" ShapeID="_x0000_i1025" DrawAspect="Content" ObjectID="_1661022433" r:id="rId19"/>
         </w:object>
       </w:r>
     </w:p>
@@ -31471,8 +31469,8 @@
         <w:t>, a resolver must be injectable (@Injactable) and the code is as follow</w:t>
       </w:r>
     </w:p>
-    <w:bookmarkStart w:id="3" w:name="_MON_1652459735"/>
-    <w:bookmarkEnd w:id="3"/>
+    <w:bookmarkStart w:id="2" w:name="_MON_1652459735"/>
+    <w:bookmarkEnd w:id="2"/>
     <w:p>
       <w:pPr>
         <w:rPr>
@@ -31484,10 +31482,10 @@
           <w:lang w:val="en-GB"/>
         </w:rPr>
         <w:object w:dxaOrig="9360" w:dyaOrig="6679">
-          <v:shape id="_x0000_i1026" type="#_x0000_t75" style="width:320.25pt;height:228.1pt" o:ole="" filled="t" fillcolor="#cfcdcd [2894]">
+          <v:shape id="_x0000_i1026" type="#_x0000_t75" style="width:320.25pt;height:227.8pt" o:ole="" filled="t" fillcolor="#cfcdcd [2894]">
             <v:imagedata r:id="rId20" o:title=""/>
           </v:shape>
-          <o:OLEObject Type="Embed" ProgID="Word.OpenDocumentText.12" ShapeID="_x0000_i1026" DrawAspect="Content" ObjectID="_1660378662" r:id="rId21"/>
+          <o:OLEObject Type="Embed" ProgID="Word.OpenDocumentText.12" ShapeID="_x0000_i1026" DrawAspect="Content" ObjectID="_1661022434" r:id="rId21"/>
         </w:object>
       </w:r>
     </w:p>
@@ -32572,8 +32570,8 @@
         <w:t xml:space="preserve"> and the code can be as follows </w:t>
       </w:r>
     </w:p>
-    <w:bookmarkStart w:id="4" w:name="_MON_1652463842"/>
-    <w:bookmarkEnd w:id="4"/>
+    <w:bookmarkStart w:id="3" w:name="_MON_1652463842"/>
+    <w:bookmarkEnd w:id="3"/>
     <w:p>
       <w:pPr>
         <w:rPr>
@@ -32585,10 +32583,10 @@
           <w:lang w:val="en-GB"/>
         </w:rPr>
         <w:object w:dxaOrig="9360" w:dyaOrig="3564">
-          <v:shape id="_x0000_i1027" type="#_x0000_t75" style="width:468.85pt;height:177.4pt" o:ole="" filled="t" fillcolor="#cfcdcd [2894]">
+          <v:shape id="_x0000_i1027" type="#_x0000_t75" style="width:469.05pt;height:177.3pt" o:ole="" filled="t" fillcolor="#cfcdcd [2894]">
             <v:imagedata r:id="rId22" o:title=""/>
           </v:shape>
-          <o:OLEObject Type="Embed" ProgID="Word.OpenDocumentText.12" ShapeID="_x0000_i1027" DrawAspect="Content" ObjectID="_1660378663" r:id="rId23"/>
+          <o:OLEObject Type="Embed" ProgID="Word.OpenDocumentText.12" ShapeID="_x0000_i1027" DrawAspect="Content" ObjectID="_1661022435" r:id="rId23"/>
         </w:object>
       </w:r>
     </w:p>
@@ -32605,8 +32603,8 @@
         <w:t>All the possible cases of guards can be described the following template-code</w:t>
       </w:r>
     </w:p>
-    <w:bookmarkStart w:id="5" w:name="_MON_1652465104"/>
-    <w:bookmarkEnd w:id="5"/>
+    <w:bookmarkStart w:id="4" w:name="_MON_1652465104"/>
+    <w:bookmarkEnd w:id="4"/>
     <w:p>
       <w:pPr>
         <w:rPr>
@@ -32618,10 +32616,10 @@
           <w:lang w:val="en-GB"/>
         </w:rPr>
         <w:object w:dxaOrig="9360" w:dyaOrig="8459">
-          <v:shape id="_x0000_i1028" type="#_x0000_t75" style="width:468.85pt;height:422.8pt" o:ole="" filled="t" fillcolor="#cfcdcd [2894]">
+          <v:shape id="_x0000_i1028" type="#_x0000_t75" style="width:469.05pt;height:422.85pt" o:ole="" filled="t" fillcolor="#cfcdcd [2894]">
             <v:imagedata r:id="rId24" o:title=""/>
           </v:shape>
-          <o:OLEObject Type="Embed" ProgID="Word.OpenDocumentText.12" ShapeID="_x0000_i1028" DrawAspect="Content" ObjectID="_1660378664" r:id="rId25"/>
+          <o:OLEObject Type="Embed" ProgID="Word.OpenDocumentText.12" ShapeID="_x0000_i1028" DrawAspect="Content" ObjectID="_1661022436" r:id="rId25"/>
         </w:object>
       </w:r>
     </w:p>
@@ -34945,8 +34943,8 @@
         <w:t>register.compomnent.html</w:t>
       </w:r>
     </w:p>
-    <w:bookmarkStart w:id="6" w:name="_MON_1652522771"/>
-    <w:bookmarkEnd w:id="6"/>
+    <w:bookmarkStart w:id="5" w:name="_MON_1652522771"/>
+    <w:bookmarkEnd w:id="5"/>
     <w:p>
       <w:pPr>
         <w:rPr>
@@ -34958,10 +34956,10 @@
           <w:lang w:val="en-GB"/>
         </w:rPr>
         <w:object w:dxaOrig="9360" w:dyaOrig="12903">
-          <v:shape id="_x0000_i1029" type="#_x0000_t75" style="width:216.6pt;height:297.8pt" o:ole="" filled="t" fillcolor="#cfcdcd [2894]">
+          <v:shape id="_x0000_i1029" type="#_x0000_t75" style="width:216.55pt;height:298.2pt" o:ole="" filled="t" fillcolor="#cfcdcd [2894]">
             <v:imagedata r:id="rId26" o:title=""/>
           </v:shape>
-          <o:OLEObject Type="Embed" ProgID="Word.OpenDocumentText.12" ShapeID="_x0000_i1029" DrawAspect="Content" ObjectID="_1660378665" r:id="rId27"/>
+          <o:OLEObject Type="Embed" ProgID="Word.OpenDocumentText.12" ShapeID="_x0000_i1029" DrawAspect="Content" ObjectID="_1661022437" r:id="rId27"/>
         </w:object>
       </w:r>
     </w:p>
@@ -34992,8 +34990,8 @@
         <w:t>register.component.ts</w:t>
       </w:r>
     </w:p>
-    <w:bookmarkStart w:id="7" w:name="_MON_1652523026"/>
-    <w:bookmarkEnd w:id="7"/>
+    <w:bookmarkStart w:id="6" w:name="_MON_1652523026"/>
+    <w:bookmarkEnd w:id="6"/>
     <w:p>
       <w:pPr>
         <w:rPr>
@@ -35005,10 +35003,10 @@
           <w:lang w:val="en-GB"/>
         </w:rPr>
         <w:object w:dxaOrig="10800" w:dyaOrig="14462">
-          <v:shape id="_x0000_i1030" type="#_x0000_t75" style="width:445.25pt;height:595pt" o:ole="" filled="t" fillcolor="#cfcdcd [2894]">
+          <v:shape id="_x0000_i1030" type="#_x0000_t75" style="width:445.45pt;height:595.35pt" o:ole="" filled="t" fillcolor="#cfcdcd [2894]">
             <v:imagedata r:id="rId28" o:title=""/>
           </v:shape>
-          <o:OLEObject Type="Embed" ProgID="Word.OpenDocumentText.12" ShapeID="_x0000_i1030" DrawAspect="Content" ObjectID="_1660378666" r:id="rId29"/>
+          <o:OLEObject Type="Embed" ProgID="Word.OpenDocumentText.12" ShapeID="_x0000_i1030" DrawAspect="Content" ObjectID="_1661022438" r:id="rId29"/>
         </w:object>
       </w:r>
     </w:p>
@@ -43427,8 +43425,8 @@
         <w:t>we need to add a new controller, so in the controller folder we add a new MVC controller and we can write the following code</w:t>
       </w:r>
     </w:p>
-    <w:bookmarkStart w:id="8" w:name="_MON_1652975298"/>
-    <w:bookmarkEnd w:id="8"/>
+    <w:bookmarkStart w:id="7" w:name="_MON_1652975298"/>
+    <w:bookmarkEnd w:id="7"/>
     <w:p>
       <w:pPr>
         <w:rPr>
@@ -43440,10 +43438,10 @@
           <w:lang w:val="en-GB"/>
         </w:rPr>
         <w:object w:dxaOrig="9360" w:dyaOrig="3564">
-          <v:shape id="_x0000_i1031" type="#_x0000_t75" style="width:468.3pt;height:178.55pt" o:ole="" filled="t" fillcolor="#cfcdcd [2894]">
+          <v:shape id="_x0000_i1031" type="#_x0000_t75" style="width:468.55pt;height:178.4pt" o:ole="" filled="t" fillcolor="#cfcdcd [2894]">
             <v:imagedata r:id="rId30" o:title=""/>
           </v:shape>
-          <o:OLEObject Type="Embed" ProgID="Word.OpenDocumentText.12" ShapeID="_x0000_i1031" DrawAspect="Content" ObjectID="_1660378667" r:id="rId31"/>
+          <o:OLEObject Type="Embed" ProgID="Word.OpenDocumentText.12" ShapeID="_x0000_i1031" DrawAspect="Content" ObjectID="_1661022439" r:id="rId31"/>
         </w:object>
       </w:r>
     </w:p>
@@ -48562,6 +48560,1598 @@
         <w:t xml:space="preserve"> our app on Azure.</w:t>
       </w:r>
     </w:p>
+    <w:p>
+      <w:pPr>
+        <w:rPr>
+          <w:lang w:val="en-GB"/>
+        </w:rPr>
+      </w:pPr>
+      <w:r>
+        <w:rPr>
+          <w:lang w:val="en-GB"/>
+        </w:rPr>
+        <w:lastRenderedPageBreak/>
+        <w:t xml:space="preserve">34) </w:t>
+      </w:r>
+      <w:r>
+        <w:rPr>
+          <w:b/>
+          <w:lang w:val="en-GB"/>
+        </w:rPr>
+        <w:t>Paging</w:t>
+      </w:r>
+    </w:p>
+    <w:p>
+      <w:pPr>
+        <w:rPr>
+          <w:lang w:val="en-GB"/>
+        </w:rPr>
+      </w:pPr>
+      <w:r>
+        <w:rPr>
+          <w:lang w:val="en-GB"/>
+        </w:rPr>
+        <w:t>We can add paging and passa parameters in a querystring …</w:t>
+      </w:r>
+      <w:r>
+        <w:rPr>
+          <w:b/>
+          <w:lang w:val="en-GB"/>
+        </w:rPr>
+        <w:t>?pageNumber=18&amp;pageSize=5</w:t>
+      </w:r>
+      <w:r>
+        <w:rPr>
+          <w:lang w:val="en-GB"/>
+        </w:rPr>
+        <w:t xml:space="preserve"> in the following way:</w:t>
+      </w:r>
+    </w:p>
+    <w:p>
+      <w:pPr>
+        <w:pStyle w:val="ListParagraph"/>
+        <w:numPr>
+          <w:ilvl w:val="0"/>
+          <w:numId w:val="2"/>
+        </w:numPr>
+        <w:rPr>
+          <w:b/>
+          <w:lang w:val="en-GB"/>
+        </w:rPr>
+      </w:pPr>
+      <w:r>
+        <w:rPr>
+          <w:b/>
+          <w:lang w:val="en-GB"/>
+        </w:rPr>
+        <w:t>Backend</w:t>
+      </w:r>
+      <w:r>
+        <w:rPr>
+          <w:b/>
+          <w:lang w:val="en-GB"/>
+        </w:rPr>
+        <w:t xml:space="preserve"> </w:t>
+      </w:r>
+      <w:r>
+        <w:t>(Web API)</w:t>
+      </w:r>
+    </w:p>
+    <w:p>
+      <w:pPr>
+        <w:pStyle w:val="ListParagraph"/>
+        <w:numPr>
+          <w:ilvl w:val="1"/>
+          <w:numId w:val="2"/>
+        </w:numPr>
+        <w:rPr>
+          <w:lang w:val="en-GB"/>
+        </w:rPr>
+      </w:pPr>
+      <w:r>
+        <w:rPr>
+          <w:lang w:val="en-GB"/>
+        </w:rPr>
+        <w:t xml:space="preserve">We first create a class called </w:t>
+      </w:r>
+      <w:r>
+        <w:rPr>
+          <w:b/>
+          <w:lang w:val="en-GB"/>
+        </w:rPr>
+        <w:t>PagedList</w:t>
+      </w:r>
+      <w:r>
+        <w:rPr>
+          <w:lang w:val="en-GB"/>
+        </w:rPr>
+        <w:t xml:space="preserve"> and we can save it in the </w:t>
+      </w:r>
+      <w:r>
+        <w:rPr>
+          <w:b/>
+          <w:lang w:val="en-GB"/>
+        </w:rPr>
+        <w:t>Helpers</w:t>
+      </w:r>
+      <w:r>
+        <w:rPr>
+          <w:lang w:val="en-GB"/>
+        </w:rPr>
+        <w:t xml:space="preserve"> folder</w:t>
+      </w:r>
+    </w:p>
+    <w:bookmarkStart w:id="8" w:name="_MON_1660994740"/>
+    <w:bookmarkEnd w:id="8"/>
+    <w:p>
+      <w:pPr>
+        <w:pStyle w:val="ListParagraph"/>
+        <w:ind w:left="1440"/>
+        <w:rPr>
+          <w:lang w:val="en-GB"/>
+        </w:rPr>
+      </w:pPr>
+      <w:r>
+        <w:rPr>
+          <w:lang w:val="en-GB"/>
+        </w:rPr>
+        <w:object w:dxaOrig="9360" w:dyaOrig="7786">
+          <v:shape id="_x0000_i1032" type="#_x0000_t75" style="width:370.2pt;height:307.9pt" o:ole="" filled="t" fillcolor="#cfcdcd [2894]">
+            <v:imagedata r:id="rId51" o:title=""/>
+          </v:shape>
+          <o:OLEObject Type="Embed" ProgID="Word.OpenDocumentText.12" ShapeID="_x0000_i1032" DrawAspect="Content" ObjectID="_1661022440" r:id="rId52"/>
+        </w:object>
+      </w:r>
+    </w:p>
+    <w:p>
+      <w:pPr>
+        <w:pStyle w:val="ListParagraph"/>
+        <w:ind w:left="1440"/>
+        <w:rPr>
+          <w:lang w:val="en-GB"/>
+        </w:rPr>
+      </w:pPr>
+    </w:p>
+    <w:p>
+      <w:pPr>
+        <w:pStyle w:val="ListParagraph"/>
+        <w:numPr>
+          <w:ilvl w:val="1"/>
+          <w:numId w:val="2"/>
+        </w:numPr>
+        <w:rPr>
+          <w:lang w:val="en-GB"/>
+        </w:rPr>
+      </w:pPr>
+      <w:r>
+        <w:rPr>
+          <w:lang w:val="en-GB"/>
+        </w:rPr>
+        <w:t xml:space="preserve">Then we need to add a pagination header, then we create a class called </w:t>
+      </w:r>
+      <w:r>
+        <w:rPr>
+          <w:b/>
+          <w:lang w:val="en-GB"/>
+        </w:rPr>
+        <w:t>PaginetionHeader</w:t>
+      </w:r>
+      <w:r>
+        <w:rPr>
+          <w:lang w:val="en-GB"/>
+        </w:rPr>
+        <w:t xml:space="preserve"> which is used to send pagination info to client, in the following way</w:t>
+      </w:r>
+    </w:p>
+    <w:bookmarkStart w:id="9" w:name="_MON_1660995319"/>
+    <w:bookmarkEnd w:id="9"/>
+    <w:p>
+      <w:pPr>
+        <w:pStyle w:val="ListParagraph"/>
+        <w:ind w:left="1416"/>
+        <w:rPr>
+          <w:lang w:val="en-GB"/>
+        </w:rPr>
+      </w:pPr>
+      <w:r>
+        <w:rPr>
+          <w:lang w:val="en-GB"/>
+        </w:rPr>
+        <w:object w:dxaOrig="9360" w:dyaOrig="5339">
+          <v:shape id="_x0000_i1033" type="#_x0000_t75" style="width:370.2pt;height:211.15pt" o:ole="" filled="t" fillcolor="#cfcdcd [2894]">
+            <v:imagedata r:id="rId53" o:title=""/>
+          </v:shape>
+          <o:OLEObject Type="Embed" ProgID="Word.OpenDocumentText.12" ShapeID="_x0000_i1033" DrawAspect="Content" ObjectID="_1661022441" r:id="rId54"/>
+        </w:object>
+      </w:r>
+    </w:p>
+    <w:p>
+      <w:pPr>
+        <w:pStyle w:val="ListParagraph"/>
+        <w:ind w:left="1416"/>
+        <w:rPr>
+          <w:lang w:val="en-GB"/>
+        </w:rPr>
+      </w:pPr>
+    </w:p>
+    <w:p>
+      <w:pPr>
+        <w:pStyle w:val="ListParagraph"/>
+        <w:numPr>
+          <w:ilvl w:val="1"/>
+          <w:numId w:val="2"/>
+        </w:numPr>
+        <w:rPr>
+          <w:lang w:val="en-GB"/>
+        </w:rPr>
+      </w:pPr>
+      <w:r>
+        <w:rPr>
+          <w:lang w:val="en-GB"/>
+        </w:rPr>
+        <w:lastRenderedPageBreak/>
+        <w:t xml:space="preserve">Then, if not already present, we can create an </w:t>
+      </w:r>
+      <w:r>
+        <w:rPr>
+          <w:b/>
+          <w:lang w:val="en-GB"/>
+        </w:rPr>
+        <w:t>Extentions</w:t>
+      </w:r>
+      <w:r>
+        <w:rPr>
+          <w:lang w:val="en-GB"/>
+        </w:rPr>
+        <w:t xml:space="preserve"> class to append the pagination to the response, in the following way</w:t>
+      </w:r>
+      <w:r>
+        <w:rPr>
+          <w:lang w:val="en-GB"/>
+        </w:rPr>
+        <w:br/>
+      </w:r>
+      <w:bookmarkStart w:id="10" w:name="_MON_1660995576"/>
+      <w:bookmarkEnd w:id="10"/>
+      <w:r>
+        <w:rPr>
+          <w:lang w:val="en-GB"/>
+        </w:rPr>
+        <w:object w:dxaOrig="9360" w:dyaOrig="8454">
+          <v:shape id="_x0000_i1034" type="#_x0000_t75" style="width:396.55pt;height:358.4pt" o:ole="" filled="t" fillcolor="#cfcdcd [2894]">
+            <v:imagedata r:id="rId55" o:title=""/>
+          </v:shape>
+          <o:OLEObject Type="Embed" ProgID="Word.OpenDocumentText.12" ShapeID="_x0000_i1034" DrawAspect="Content" ObjectID="_1661022442" r:id="rId56"/>
+        </w:object>
+      </w:r>
+    </w:p>
+    <w:p>
+      <w:pPr>
+        <w:pStyle w:val="ListParagraph"/>
+        <w:rPr>
+          <w:lang w:val="en-GB"/>
+        </w:rPr>
+      </w:pPr>
+    </w:p>
+    <w:p>
+      <w:pPr>
+        <w:pStyle w:val="ListParagraph"/>
+        <w:numPr>
+          <w:ilvl w:val="1"/>
+          <w:numId w:val="2"/>
+        </w:numPr>
+        <w:rPr>
+          <w:lang w:val="en-GB"/>
+        </w:rPr>
+      </w:pPr>
+      <w:r>
+        <w:rPr>
+          <w:lang w:val="en-GB"/>
+        </w:rPr>
+        <w:t>Then we create a class to pass the parameters for pagination, in this case to pass messages</w:t>
+      </w:r>
+      <w:r>
+        <w:rPr>
+          <w:lang w:val="en-GB"/>
+        </w:rPr>
+        <w:br/>
+      </w:r>
+      <w:bookmarkStart w:id="11" w:name="_MON_1660997105"/>
+      <w:bookmarkEnd w:id="11"/>
+      <w:r>
+        <w:rPr>
+          <w:lang w:val="en-GB"/>
+        </w:rPr>
+        <w:object w:dxaOrig="9360" w:dyaOrig="5772">
+          <v:shape id="_x0000_i1035" type="#_x0000_t75" style="width:396.55pt;height:244.5pt" o:ole="" filled="t" fillcolor="#cfcdcd [2894]">
+            <v:imagedata r:id="rId57" o:title=""/>
+          </v:shape>
+          <o:OLEObject Type="Embed" ProgID="Word.OpenDocumentText.12" ShapeID="_x0000_i1035" DrawAspect="Content" ObjectID="_1661022443" r:id="rId58"/>
+        </w:object>
+      </w:r>
+    </w:p>
+    <w:p>
+      <w:pPr>
+        <w:pStyle w:val="ListParagraph"/>
+        <w:rPr>
+          <w:lang w:val="en-GB"/>
+        </w:rPr>
+      </w:pPr>
+    </w:p>
+    <w:p>
+      <w:pPr>
+        <w:pStyle w:val="ListParagraph"/>
+        <w:numPr>
+          <w:ilvl w:val="1"/>
+          <w:numId w:val="2"/>
+        </w:numPr>
+        <w:rPr>
+          <w:lang w:val="en-GB"/>
+        </w:rPr>
+      </w:pPr>
+      <w:r>
+        <w:rPr>
+          <w:lang w:val="en-GB"/>
+        </w:rPr>
+        <w:lastRenderedPageBreak/>
+        <w:t>In the repository then we need to pass the new parameter for pagination, therefore something like</w:t>
+      </w:r>
+      <w:r>
+        <w:rPr>
+          <w:lang w:val="en-GB"/>
+        </w:rPr>
+        <w:br/>
+      </w:r>
+      <w:bookmarkStart w:id="12" w:name="_MON_1660997203"/>
+      <w:bookmarkEnd w:id="12"/>
+      <w:r>
+        <w:rPr>
+          <w:lang w:val="en-GB"/>
+        </w:rPr>
+        <w:object w:dxaOrig="9360" w:dyaOrig="6658">
+          <v:shape id="_x0000_i1036" type="#_x0000_t75" style="width:396.55pt;height:282.1pt" o:ole="" filled="t" fillcolor="#cfcdcd [2894]">
+            <v:imagedata r:id="rId59" o:title=""/>
+          </v:shape>
+          <o:OLEObject Type="Embed" ProgID="Word.OpenDocumentText.12" ShapeID="_x0000_i1036" DrawAspect="Content" ObjectID="_1661022444" r:id="rId60"/>
+        </w:object>
+      </w:r>
+    </w:p>
+    <w:p>
+      <w:pPr>
+        <w:pStyle w:val="ListParagraph"/>
+        <w:rPr>
+          <w:lang w:val="en-GB"/>
+        </w:rPr>
+      </w:pPr>
+    </w:p>
+    <w:p>
+      <w:pPr>
+        <w:pStyle w:val="ListParagraph"/>
+        <w:numPr>
+          <w:ilvl w:val="1"/>
+          <w:numId w:val="2"/>
+        </w:numPr>
+        <w:rPr>
+          <w:lang w:val="en-GB"/>
+        </w:rPr>
+      </w:pPr>
+      <w:r>
+        <w:rPr>
+          <w:lang w:val="en-GB"/>
+        </w:rPr>
+        <w:t>Then in the controller</w:t>
+      </w:r>
+      <w:r>
+        <w:rPr>
+          <w:lang w:val="en-GB"/>
+        </w:rPr>
+        <w:br/>
+      </w:r>
+      <w:bookmarkStart w:id="13" w:name="_MON_1660997592"/>
+      <w:bookmarkEnd w:id="13"/>
+      <w:r>
+        <w:rPr>
+          <w:lang w:val="en-GB"/>
+        </w:rPr>
+        <w:object w:dxaOrig="9360" w:dyaOrig="5768">
+          <v:shape id="_x0000_i1037" type="#_x0000_t75" style="width:396.55pt;height:244.5pt" o:ole="" filled="t" fillcolor="#cfcdcd [2894]">
+            <v:imagedata r:id="rId61" o:title=""/>
+          </v:shape>
+          <o:OLEObject Type="Embed" ProgID="Word.OpenDocumentText.12" ShapeID="_x0000_i1037" DrawAspect="Content" ObjectID="_1661022445" r:id="rId62"/>
+        </w:object>
+      </w:r>
+    </w:p>
+    <w:p>
+      <w:pPr>
+        <w:pStyle w:val="ListParagraph"/>
+        <w:rPr>
+          <w:lang w:val="en-GB"/>
+        </w:rPr>
+      </w:pPr>
+    </w:p>
+    <w:p>
+      <w:pPr>
+        <w:pStyle w:val="ListParagraph"/>
+        <w:numPr>
+          <w:ilvl w:val="0"/>
+          <w:numId w:val="2"/>
+        </w:numPr>
+        <w:rPr>
+          <w:lang w:val="en-GB"/>
+        </w:rPr>
+      </w:pPr>
+      <w:r>
+        <w:rPr>
+          <w:b/>
+          <w:lang w:val="en-GB"/>
+        </w:rPr>
+        <w:t>Frontend</w:t>
+      </w:r>
+      <w:r>
+        <w:rPr>
+          <w:lang w:val="en-GB"/>
+        </w:rPr>
+        <w:t xml:space="preserve"> (Angular)</w:t>
+      </w:r>
+    </w:p>
+    <w:p>
+      <w:pPr>
+        <w:pStyle w:val="ListParagraph"/>
+        <w:numPr>
+          <w:ilvl w:val="1"/>
+          <w:numId w:val="2"/>
+        </w:numPr>
+        <w:ind w:left="1416"/>
+        <w:rPr>
+          <w:lang w:val="en-GB"/>
+        </w:rPr>
+      </w:pPr>
+      <w:r>
+        <w:rPr>
+          <w:lang w:val="en-GB"/>
+        </w:rPr>
+        <w:t xml:space="preserve">We create an interface inside our </w:t>
+      </w:r>
+      <w:r>
+        <w:rPr>
+          <w:b/>
+          <w:lang w:val="en-GB"/>
+        </w:rPr>
+        <w:t>_models</w:t>
+      </w:r>
+      <w:r>
+        <w:rPr>
+          <w:lang w:val="en-GB"/>
+        </w:rPr>
+        <w:t xml:space="preserve"> folder that we can call </w:t>
+      </w:r>
+      <w:r>
+        <w:rPr>
+          <w:b/>
+          <w:lang w:val="en-GB"/>
+        </w:rPr>
+        <w:t>pagination</w:t>
+      </w:r>
+      <w:r>
+        <w:rPr>
+          <w:lang w:val="en-GB"/>
+        </w:rPr>
+        <w:t>, in the following way</w:t>
+      </w:r>
+      <w:bookmarkStart w:id="14" w:name="_MON_1661001289"/>
+      <w:bookmarkEnd w:id="14"/>
+      <w:r>
+        <w:rPr>
+          <w:lang w:val="en-GB"/>
+        </w:rPr>
+        <w:object w:dxaOrig="9360" w:dyaOrig="4207">
+          <v:shape id="_x0000_i1038" type="#_x0000_t75" style="width:326.15pt;height:146.7pt" o:ole="" filled="t" fillcolor="#cfcdcd [2894]">
+            <v:imagedata r:id="rId63" o:title=""/>
+          </v:shape>
+          <o:OLEObject Type="Embed" ProgID="Word.OpenDocumentText.12" ShapeID="_x0000_i1038" DrawAspect="Content" ObjectID="_1661022446" r:id="rId64"/>
+        </w:object>
+      </w:r>
+    </w:p>
+    <w:p>
+      <w:pPr>
+        <w:pStyle w:val="ListParagraph"/>
+        <w:numPr>
+          <w:ilvl w:val="1"/>
+          <w:numId w:val="2"/>
+        </w:numPr>
+        <w:ind w:left="1416"/>
+        <w:rPr>
+          <w:lang w:val="en-GB"/>
+        </w:rPr>
+      </w:pPr>
+      <w:r>
+        <w:rPr>
+          <w:lang w:val="en-GB"/>
+        </w:rPr>
+        <w:lastRenderedPageBreak/>
+        <w:t>Then the function to get the messages must be as follows</w:t>
+      </w:r>
+      <w:r>
+        <w:rPr>
+          <w:lang w:val="en-GB"/>
+        </w:rPr>
+        <w:br/>
+      </w:r>
+      <w:bookmarkStart w:id="15" w:name="_GoBack"/>
+      <w:bookmarkStart w:id="16" w:name="_MON_1661006087"/>
+      <w:bookmarkEnd w:id="16"/>
+      <w:r>
+        <w:rPr>
+          <w:lang w:val="en-GB"/>
+        </w:rPr>
+        <w:object w:dxaOrig="10800" w:dyaOrig="12273">
+          <v:shape id="_x0000_i1042" type="#_x0000_t75" style="width:314.35pt;height:355.15pt" o:ole="" filled="t" fillcolor="#cfcdcd [2894]">
+            <v:imagedata r:id="rId65" o:title=""/>
+          </v:shape>
+          <o:OLEObject Type="Embed" ProgID="Word.OpenDocumentText.12" ShapeID="_x0000_i1042" DrawAspect="Content" ObjectID="_1661022447" r:id="rId66"/>
+        </w:object>
+      </w:r>
+      <w:bookmarkEnd w:id="15"/>
+    </w:p>
+    <w:p>
+      <w:pPr>
+        <w:ind w:left="708"/>
+        <w:rPr>
+          <w:lang w:val="en-GB"/>
+        </w:rPr>
+      </w:pPr>
+    </w:p>
+    <w:p>
+      <w:pPr>
+        <w:pStyle w:val="ListParagraph"/>
+        <w:numPr>
+          <w:ilvl w:val="1"/>
+          <w:numId w:val="2"/>
+        </w:numPr>
+        <w:rPr>
+          <w:lang w:val="en-GB"/>
+        </w:rPr>
+      </w:pPr>
+      <w:r>
+        <w:rPr>
+          <w:lang w:val="en-GB"/>
+        </w:rPr>
+        <w:t>Then in the resolver, if any, we have</w:t>
+      </w:r>
+      <w:r>
+        <w:rPr>
+          <w:lang w:val="en-GB"/>
+        </w:rPr>
+        <w:br/>
+      </w:r>
+      <w:bookmarkStart w:id="17" w:name="_MON_1661006565"/>
+      <w:bookmarkEnd w:id="17"/>
+      <w:r>
+        <w:rPr>
+          <w:lang w:val="en-GB"/>
+        </w:rPr>
+        <w:object w:dxaOrig="10800" w:dyaOrig="10404">
+          <v:shape id="_x0000_i1039" type="#_x0000_t75" style="width:304.1pt;height:293.35pt" o:ole="" filled="t" fillcolor="#cfcdcd [2894]">
+            <v:imagedata r:id="rId67" o:title=""/>
+          </v:shape>
+          <o:OLEObject Type="Embed" ProgID="Word.OpenDocumentText.12" ShapeID="_x0000_i1039" DrawAspect="Content" ObjectID="_1661022448" r:id="rId68"/>
+        </w:object>
+      </w:r>
+      <w:r>
+        <w:rPr>
+          <w:lang w:val="en-GB"/>
+        </w:rPr>
+        <w:br/>
+      </w:r>
+    </w:p>
+    <w:p>
+      <w:pPr>
+        <w:pStyle w:val="ListParagraph"/>
+        <w:rPr>
+          <w:lang w:val="en-GB"/>
+        </w:rPr>
+      </w:pPr>
+    </w:p>
+    <w:p>
+      <w:pPr>
+        <w:pStyle w:val="ListParagraph"/>
+        <w:numPr>
+          <w:ilvl w:val="1"/>
+          <w:numId w:val="2"/>
+        </w:numPr>
+        <w:rPr>
+          <w:lang w:val="en-GB"/>
+        </w:rPr>
+      </w:pPr>
+      <w:r>
+        <w:rPr>
+          <w:lang w:val="en-GB"/>
+        </w:rPr>
+        <w:lastRenderedPageBreak/>
+        <w:t xml:space="preserve">We need to add the pagination component to the message list, in order to allow user to perform pagination, use an ngx-bootstrap pagination component. We add the import the component in </w:t>
+      </w:r>
+      <w:r>
+        <w:rPr>
+          <w:b/>
+          <w:lang w:val="en-GB"/>
+        </w:rPr>
+        <w:t>app.modules.ts</w:t>
+      </w:r>
+      <w:r>
+        <w:rPr>
+          <w:lang w:val="en-GB"/>
+        </w:rPr>
+        <w:t xml:space="preserve"> </w:t>
+      </w:r>
+    </w:p>
+    <w:p>
+      <w:pPr>
+        <w:pStyle w:val="ListParagraph"/>
+        <w:rPr>
+          <w:lang w:val="en-GB"/>
+        </w:rPr>
+      </w:pPr>
+      <w:r>
+        <w:rPr>
+          <w:lang w:val="en-GB"/>
+        </w:rPr>
+        <w:t>. . . .</w:t>
+      </w:r>
+    </w:p>
+    <w:p>
+      <w:pPr>
+        <w:shd w:val="clear" w:color="auto" w:fill="1E1E1E"/>
+        <w:spacing w:after="0" w:line="285" w:lineRule="atLeast"/>
+        <w:rPr>
+          <w:rFonts w:ascii="Consolas" w:eastAsia="Times New Roman" w:hAnsi="Consolas" w:cs="Times New Roman"/>
+          <w:color w:val="D4D4D4"/>
+          <w:sz w:val="21"/>
+          <w:szCs w:val="21"/>
+          <w:lang w:val="en-GB" w:eastAsia="it-IT"/>
+        </w:rPr>
+      </w:pPr>
+      <w:r>
+        <w:rPr>
+          <w:rFonts w:ascii="Consolas" w:eastAsia="Times New Roman" w:hAnsi="Consolas" w:cs="Times New Roman"/>
+          <w:color w:val="C586C0"/>
+          <w:sz w:val="21"/>
+          <w:szCs w:val="21"/>
+          <w:lang w:val="en-GB" w:eastAsia="it-IT"/>
+        </w:rPr>
+        <w:t>import</w:t>
+      </w:r>
+      <w:r>
+        <w:rPr>
+          <w:rFonts w:ascii="Consolas" w:eastAsia="Times New Roman" w:hAnsi="Consolas" w:cs="Times New Roman"/>
+          <w:color w:val="D4D4D4"/>
+          <w:sz w:val="21"/>
+          <w:szCs w:val="21"/>
+          <w:lang w:val="en-GB" w:eastAsia="it-IT"/>
+        </w:rPr>
+        <w:t> { </w:t>
+      </w:r>
+      <w:r>
+        <w:rPr>
+          <w:rFonts w:ascii="Consolas" w:eastAsia="Times New Roman" w:hAnsi="Consolas" w:cs="Times New Roman"/>
+          <w:color w:val="9CDCFE"/>
+          <w:sz w:val="21"/>
+          <w:szCs w:val="21"/>
+          <w:lang w:val="en-GB" w:eastAsia="it-IT"/>
+        </w:rPr>
+        <w:t>PaginationModule</w:t>
+      </w:r>
+      <w:r>
+        <w:rPr>
+          <w:rFonts w:ascii="Consolas" w:eastAsia="Times New Roman" w:hAnsi="Consolas" w:cs="Times New Roman"/>
+          <w:color w:val="D4D4D4"/>
+          <w:sz w:val="21"/>
+          <w:szCs w:val="21"/>
+          <w:lang w:val="en-GB" w:eastAsia="it-IT"/>
+        </w:rPr>
+        <w:t> } </w:t>
+      </w:r>
+      <w:r>
+        <w:rPr>
+          <w:rFonts w:ascii="Consolas" w:eastAsia="Times New Roman" w:hAnsi="Consolas" w:cs="Times New Roman"/>
+          <w:color w:val="C586C0"/>
+          <w:sz w:val="21"/>
+          <w:szCs w:val="21"/>
+          <w:lang w:val="en-GB" w:eastAsia="it-IT"/>
+        </w:rPr>
+        <w:t>from</w:t>
+      </w:r>
+      <w:r>
+        <w:rPr>
+          <w:rFonts w:ascii="Consolas" w:eastAsia="Times New Roman" w:hAnsi="Consolas" w:cs="Times New Roman"/>
+          <w:color w:val="D4D4D4"/>
+          <w:sz w:val="21"/>
+          <w:szCs w:val="21"/>
+          <w:lang w:val="en-GB" w:eastAsia="it-IT"/>
+        </w:rPr>
+        <w:t> </w:t>
+      </w:r>
+      <w:r>
+        <w:rPr>
+          <w:rFonts w:ascii="Consolas" w:eastAsia="Times New Roman" w:hAnsi="Consolas" w:cs="Times New Roman"/>
+          <w:color w:val="CE9178"/>
+          <w:sz w:val="21"/>
+          <w:szCs w:val="21"/>
+          <w:lang w:val="en-GB" w:eastAsia="it-IT"/>
+        </w:rPr>
+        <w:t>'ngx-bootstrap/pagination'</w:t>
+      </w:r>
+      <w:r>
+        <w:rPr>
+          <w:rFonts w:ascii="Consolas" w:eastAsia="Times New Roman" w:hAnsi="Consolas" w:cs="Times New Roman"/>
+          <w:color w:val="D4D4D4"/>
+          <w:sz w:val="21"/>
+          <w:szCs w:val="21"/>
+          <w:lang w:val="en-GB" w:eastAsia="it-IT"/>
+        </w:rPr>
+        <w:t>;</w:t>
+      </w:r>
+    </w:p>
+    <w:p>
+      <w:pPr>
+        <w:shd w:val="clear" w:color="auto" w:fill="1E1E1E"/>
+        <w:spacing w:after="0" w:line="285" w:lineRule="atLeast"/>
+        <w:rPr>
+          <w:rFonts w:ascii="Consolas" w:eastAsia="Times New Roman" w:hAnsi="Consolas" w:cs="Times New Roman"/>
+          <w:color w:val="D4D4D4"/>
+          <w:sz w:val="21"/>
+          <w:szCs w:val="21"/>
+          <w:lang w:val="en-GB" w:eastAsia="it-IT"/>
+        </w:rPr>
+      </w:pPr>
+    </w:p>
+    <w:p>
+      <w:pPr>
+        <w:ind w:left="1416"/>
+        <w:rPr>
+          <w:lang w:val="en-GB"/>
+        </w:rPr>
+      </w:pPr>
+      <w:r>
+        <w:rPr>
+          <w:lang w:val="en-GB"/>
+        </w:rPr>
+        <w:t>. . . .</w:t>
+      </w:r>
+    </w:p>
+    <w:p>
+      <w:pPr>
+        <w:shd w:val="clear" w:color="auto" w:fill="1E1E1E"/>
+        <w:spacing w:after="0" w:line="285" w:lineRule="atLeast"/>
+        <w:rPr>
+          <w:rFonts w:ascii="Consolas" w:eastAsia="Times New Roman" w:hAnsi="Consolas" w:cs="Times New Roman"/>
+          <w:color w:val="D4D4D4"/>
+          <w:sz w:val="21"/>
+          <w:szCs w:val="21"/>
+          <w:lang w:val="en-GB" w:eastAsia="it-IT"/>
+        </w:rPr>
+      </w:pPr>
+      <w:r>
+        <w:rPr>
+          <w:rFonts w:ascii="Consolas" w:eastAsia="Times New Roman" w:hAnsi="Consolas" w:cs="Times New Roman"/>
+          <w:color w:val="D4D4D4"/>
+          <w:sz w:val="21"/>
+          <w:szCs w:val="21"/>
+          <w:lang w:val="en-GB" w:eastAsia="it-IT"/>
+        </w:rPr>
+        <w:t>  imports: [</w:t>
+      </w:r>
+    </w:p>
+    <w:p>
+      <w:pPr>
+        <w:shd w:val="clear" w:color="auto" w:fill="1E1E1E"/>
+        <w:spacing w:after="0" w:line="285" w:lineRule="atLeast"/>
+        <w:rPr>
+          <w:rFonts w:ascii="Consolas" w:eastAsia="Times New Roman" w:hAnsi="Consolas" w:cs="Times New Roman"/>
+          <w:color w:val="D4D4D4"/>
+          <w:sz w:val="21"/>
+          <w:szCs w:val="21"/>
+          <w:lang w:val="en-GB" w:eastAsia="it-IT"/>
+        </w:rPr>
+      </w:pPr>
+      <w:r>
+        <w:rPr>
+          <w:rFonts w:ascii="Consolas" w:eastAsia="Times New Roman" w:hAnsi="Consolas" w:cs="Times New Roman"/>
+          <w:color w:val="D4D4D4"/>
+          <w:sz w:val="21"/>
+          <w:szCs w:val="21"/>
+          <w:lang w:val="en-GB" w:eastAsia="it-IT"/>
+        </w:rPr>
+        <w:t>    </w:t>
+      </w:r>
+      <w:r>
+        <w:rPr>
+          <w:rFonts w:ascii="Consolas" w:eastAsia="Times New Roman" w:hAnsi="Consolas" w:cs="Times New Roman"/>
+          <w:color w:val="4EC9B0"/>
+          <w:sz w:val="21"/>
+          <w:szCs w:val="21"/>
+          <w:lang w:val="en-GB" w:eastAsia="it-IT"/>
+        </w:rPr>
+        <w:t xml:space="preserve">. . . . </w:t>
+      </w:r>
+    </w:p>
+    <w:p>
+      <w:pPr>
+        <w:shd w:val="clear" w:color="auto" w:fill="1E1E1E"/>
+        <w:spacing w:after="0" w:line="285" w:lineRule="atLeast"/>
+        <w:rPr>
+          <w:rFonts w:ascii="Consolas" w:eastAsia="Times New Roman" w:hAnsi="Consolas" w:cs="Times New Roman"/>
+          <w:color w:val="D4D4D4"/>
+          <w:sz w:val="21"/>
+          <w:szCs w:val="21"/>
+          <w:lang w:val="en-GB" w:eastAsia="it-IT"/>
+        </w:rPr>
+      </w:pPr>
+      <w:r>
+        <w:rPr>
+          <w:rFonts w:ascii="Consolas" w:eastAsia="Times New Roman" w:hAnsi="Consolas" w:cs="Times New Roman"/>
+          <w:color w:val="D4D4D4"/>
+          <w:sz w:val="21"/>
+          <w:szCs w:val="21"/>
+          <w:lang w:val="en-GB" w:eastAsia="it-IT"/>
+        </w:rPr>
+        <w:t>    </w:t>
+      </w:r>
+      <w:r>
+        <w:rPr>
+          <w:rFonts w:ascii="Consolas" w:eastAsia="Times New Roman" w:hAnsi="Consolas" w:cs="Times New Roman"/>
+          <w:color w:val="4EC9B0"/>
+          <w:sz w:val="21"/>
+          <w:szCs w:val="21"/>
+          <w:lang w:val="en-GB" w:eastAsia="it-IT"/>
+        </w:rPr>
+        <w:t>PaginationModule</w:t>
+      </w:r>
+      <w:r>
+        <w:rPr>
+          <w:rFonts w:ascii="Consolas" w:eastAsia="Times New Roman" w:hAnsi="Consolas" w:cs="Times New Roman"/>
+          <w:color w:val="D4D4D4"/>
+          <w:sz w:val="21"/>
+          <w:szCs w:val="21"/>
+          <w:lang w:val="en-GB" w:eastAsia="it-IT"/>
+        </w:rPr>
+        <w:t>.</w:t>
+      </w:r>
+      <w:r>
+        <w:rPr>
+          <w:rFonts w:ascii="Consolas" w:eastAsia="Times New Roman" w:hAnsi="Consolas" w:cs="Times New Roman"/>
+          <w:color w:val="DCDCAA"/>
+          <w:sz w:val="21"/>
+          <w:szCs w:val="21"/>
+          <w:lang w:val="en-GB" w:eastAsia="it-IT"/>
+        </w:rPr>
+        <w:t>forRoot</w:t>
+      </w:r>
+      <w:r>
+        <w:rPr>
+          <w:rFonts w:ascii="Consolas" w:eastAsia="Times New Roman" w:hAnsi="Consolas" w:cs="Times New Roman"/>
+          <w:color w:val="D4D4D4"/>
+          <w:sz w:val="21"/>
+          <w:szCs w:val="21"/>
+          <w:lang w:val="en-GB" w:eastAsia="it-IT"/>
+        </w:rPr>
+        <w:t>(),</w:t>
+      </w:r>
+    </w:p>
+    <w:p>
+      <w:pPr>
+        <w:shd w:val="clear" w:color="auto" w:fill="1E1E1E"/>
+        <w:spacing w:after="0" w:line="285" w:lineRule="atLeast"/>
+        <w:rPr>
+          <w:rFonts w:ascii="Consolas" w:eastAsia="Times New Roman" w:hAnsi="Consolas" w:cs="Times New Roman"/>
+          <w:color w:val="D4D4D4"/>
+          <w:sz w:val="21"/>
+          <w:szCs w:val="21"/>
+          <w:lang w:val="en-GB" w:eastAsia="it-IT"/>
+        </w:rPr>
+      </w:pPr>
+      <w:r>
+        <w:rPr>
+          <w:rFonts w:ascii="Consolas" w:eastAsia="Times New Roman" w:hAnsi="Consolas" w:cs="Times New Roman"/>
+          <w:color w:val="D4D4D4"/>
+          <w:sz w:val="21"/>
+          <w:szCs w:val="21"/>
+          <w:lang w:val="en-GB" w:eastAsia="it-IT"/>
+        </w:rPr>
+        <w:t xml:space="preserve">. . . . </w:t>
+      </w:r>
+    </w:p>
+    <w:p>
+      <w:pPr>
+        <w:shd w:val="clear" w:color="auto" w:fill="1E1E1E"/>
+        <w:spacing w:after="0" w:line="285" w:lineRule="atLeast"/>
+        <w:rPr>
+          <w:rFonts w:ascii="Consolas" w:eastAsia="Times New Roman" w:hAnsi="Consolas" w:cs="Times New Roman"/>
+          <w:color w:val="D4D4D4"/>
+          <w:sz w:val="21"/>
+          <w:szCs w:val="21"/>
+          <w:lang w:eastAsia="it-IT"/>
+        </w:rPr>
+      </w:pPr>
+      <w:r>
+        <w:rPr>
+          <w:rFonts w:ascii="Consolas" w:eastAsia="Times New Roman" w:hAnsi="Consolas" w:cs="Times New Roman"/>
+          <w:color w:val="D4D4D4"/>
+          <w:sz w:val="21"/>
+          <w:szCs w:val="21"/>
+          <w:lang w:val="en-GB" w:eastAsia="it-IT"/>
+        </w:rPr>
+        <w:t>  </w:t>
+      </w:r>
+      <w:r>
+        <w:rPr>
+          <w:rFonts w:ascii="Consolas" w:eastAsia="Times New Roman" w:hAnsi="Consolas" w:cs="Times New Roman"/>
+          <w:color w:val="D4D4D4"/>
+          <w:sz w:val="21"/>
+          <w:szCs w:val="21"/>
+          <w:lang w:eastAsia="it-IT"/>
+        </w:rPr>
+        <w:t>],</w:t>
+      </w:r>
+    </w:p>
+    <w:p>
+      <w:pPr>
+        <w:rPr>
+          <w:lang w:val="en-GB"/>
+        </w:rPr>
+      </w:pPr>
+    </w:p>
+    <w:p>
+      <w:pPr>
+        <w:pStyle w:val="ListParagraph"/>
+        <w:numPr>
+          <w:ilvl w:val="1"/>
+          <w:numId w:val="2"/>
+        </w:numPr>
+        <w:rPr>
+          <w:lang w:val="en-GB"/>
+        </w:rPr>
+      </w:pPr>
+      <w:r>
+        <w:rPr>
+          <w:lang w:val="en-GB"/>
+        </w:rPr>
+        <w:t>Then we need to add this component inside the html page where the message list is shown</w:t>
+      </w:r>
+      <w:r>
+        <w:rPr>
+          <w:lang w:val="en-GB"/>
+        </w:rPr>
+        <w:br/>
+      </w:r>
+      <w:bookmarkStart w:id="18" w:name="_MON_1661007783"/>
+      <w:bookmarkEnd w:id="18"/>
+      <w:r>
+        <w:rPr>
+          <w:lang w:val="en-GB"/>
+        </w:rPr>
+        <w:object w:dxaOrig="10800" w:dyaOrig="6983">
+          <v:shape id="_x0000_i1040" type="#_x0000_t75" style="width:288.55pt;height:185.35pt" o:ole="" filled="t" fillcolor="#cfcdcd [2894]">
+            <v:imagedata r:id="rId69" o:title=""/>
+          </v:shape>
+          <o:OLEObject Type="Embed" ProgID="Word.OpenDocumentText.12" ShapeID="_x0000_i1040" DrawAspect="Content" ObjectID="_1661022449" r:id="rId70"/>
+        </w:object>
+      </w:r>
+    </w:p>
+    <w:p>
+      <w:pPr>
+        <w:pStyle w:val="ListParagraph"/>
+        <w:numPr>
+          <w:ilvl w:val="1"/>
+          <w:numId w:val="2"/>
+        </w:numPr>
+        <w:rPr>
+          <w:lang w:val="en-GB"/>
+        </w:rPr>
+      </w:pPr>
+      <w:r>
+        <w:rPr>
+          <w:lang w:val="en-GB"/>
+        </w:rPr>
+        <w:t>We need to manage the parameters inside the component typescript file, therefore we add</w:t>
+      </w:r>
+      <w:r>
+        <w:rPr>
+          <w:lang w:val="en-GB"/>
+        </w:rPr>
+        <w:br/>
+        <w:t xml:space="preserve">. . .  </w:t>
+      </w:r>
+      <w:r>
+        <w:rPr>
+          <w:lang w:val="en-GB"/>
+        </w:rPr>
+        <w:br/>
+      </w:r>
+      <w:r>
+        <w:rPr>
+          <w:lang w:val="en-GB"/>
+        </w:rPr>
+        <w:t xml:space="preserve">  pagination: Pagination;</w:t>
+      </w:r>
+      <w:r>
+        <w:rPr>
+          <w:lang w:val="en-GB"/>
+        </w:rPr>
+        <w:br/>
+        <w:t>. . . .</w:t>
+      </w:r>
+    </w:p>
+    <w:p>
+      <w:pPr>
+        <w:pStyle w:val="ListParagraph"/>
+        <w:numPr>
+          <w:ilvl w:val="0"/>
+          <w:numId w:val="2"/>
+        </w:numPr>
+        <w:shd w:val="clear" w:color="auto" w:fill="1E1E1E"/>
+        <w:spacing w:after="0" w:line="285" w:lineRule="atLeast"/>
+        <w:rPr>
+          <w:rFonts w:ascii="Consolas" w:eastAsia="Times New Roman" w:hAnsi="Consolas" w:cs="Times New Roman"/>
+          <w:color w:val="D4D4D4"/>
+          <w:sz w:val="21"/>
+          <w:szCs w:val="21"/>
+          <w:lang w:val="en-GB" w:eastAsia="it-IT"/>
+        </w:rPr>
+      </w:pPr>
+      <w:r>
+        <w:rPr>
+          <w:rFonts w:ascii="Consolas" w:eastAsia="Times New Roman" w:hAnsi="Consolas" w:cs="Times New Roman"/>
+          <w:color w:val="D4D4D4"/>
+          <w:sz w:val="21"/>
+          <w:szCs w:val="21"/>
+          <w:lang w:val="en-GB" w:eastAsia="it-IT"/>
+        </w:rPr>
+        <w:t>    </w:t>
+      </w:r>
+      <w:r>
+        <w:rPr>
+          <w:rFonts w:ascii="Consolas" w:eastAsia="Times New Roman" w:hAnsi="Consolas" w:cs="Times New Roman"/>
+          <w:color w:val="569CD6"/>
+          <w:sz w:val="21"/>
+          <w:szCs w:val="21"/>
+          <w:lang w:val="en-GB" w:eastAsia="it-IT"/>
+        </w:rPr>
+        <w:t>this</w:t>
+      </w:r>
+      <w:r>
+        <w:rPr>
+          <w:rFonts w:ascii="Consolas" w:eastAsia="Times New Roman" w:hAnsi="Consolas" w:cs="Times New Roman"/>
+          <w:color w:val="D4D4D4"/>
+          <w:sz w:val="21"/>
+          <w:szCs w:val="21"/>
+          <w:lang w:val="en-GB" w:eastAsia="it-IT"/>
+        </w:rPr>
+        <w:t>.route.data.</w:t>
+      </w:r>
+      <w:r>
+        <w:rPr>
+          <w:rFonts w:ascii="Consolas" w:eastAsia="Times New Roman" w:hAnsi="Consolas" w:cs="Times New Roman"/>
+          <w:color w:val="DCDCAA"/>
+          <w:sz w:val="21"/>
+          <w:szCs w:val="21"/>
+          <w:lang w:val="en-GB" w:eastAsia="it-IT"/>
+        </w:rPr>
+        <w:t>subscribe</w:t>
+      </w:r>
+      <w:r>
+        <w:rPr>
+          <w:rFonts w:ascii="Consolas" w:eastAsia="Times New Roman" w:hAnsi="Consolas" w:cs="Times New Roman"/>
+          <w:color w:val="D4D4D4"/>
+          <w:sz w:val="21"/>
+          <w:szCs w:val="21"/>
+          <w:lang w:val="en-GB" w:eastAsia="it-IT"/>
+        </w:rPr>
+        <w:t>((</w:t>
+      </w:r>
+      <w:r>
+        <w:rPr>
+          <w:rFonts w:ascii="Consolas" w:eastAsia="Times New Roman" w:hAnsi="Consolas" w:cs="Times New Roman"/>
+          <w:color w:val="9CDCFE"/>
+          <w:sz w:val="21"/>
+          <w:szCs w:val="21"/>
+          <w:lang w:val="en-GB" w:eastAsia="it-IT"/>
+        </w:rPr>
+        <w:t>data</w:t>
+      </w:r>
+      <w:r>
+        <w:rPr>
+          <w:rFonts w:ascii="Consolas" w:eastAsia="Times New Roman" w:hAnsi="Consolas" w:cs="Times New Roman"/>
+          <w:color w:val="D4D4D4"/>
+          <w:sz w:val="21"/>
+          <w:szCs w:val="21"/>
+          <w:lang w:val="en-GB" w:eastAsia="it-IT"/>
+        </w:rPr>
+        <w:t>) </w:t>
+      </w:r>
+      <w:r>
+        <w:rPr>
+          <w:rFonts w:ascii="Consolas" w:eastAsia="Times New Roman" w:hAnsi="Consolas" w:cs="Times New Roman"/>
+          <w:color w:val="569CD6"/>
+          <w:sz w:val="21"/>
+          <w:szCs w:val="21"/>
+          <w:lang w:val="en-GB" w:eastAsia="it-IT"/>
+        </w:rPr>
+        <w:t>=&gt;</w:t>
+      </w:r>
+      <w:r>
+        <w:rPr>
+          <w:rFonts w:ascii="Consolas" w:eastAsia="Times New Roman" w:hAnsi="Consolas" w:cs="Times New Roman"/>
+          <w:color w:val="D4D4D4"/>
+          <w:sz w:val="21"/>
+          <w:szCs w:val="21"/>
+          <w:lang w:val="en-GB" w:eastAsia="it-IT"/>
+        </w:rPr>
+        <w:t> {</w:t>
+      </w:r>
+    </w:p>
+    <w:p>
+      <w:pPr>
+        <w:pStyle w:val="ListParagraph"/>
+        <w:numPr>
+          <w:ilvl w:val="0"/>
+          <w:numId w:val="2"/>
+        </w:numPr>
+        <w:shd w:val="clear" w:color="auto" w:fill="1E1E1E"/>
+        <w:spacing w:after="0" w:line="285" w:lineRule="atLeast"/>
+        <w:rPr>
+          <w:rFonts w:ascii="Consolas" w:eastAsia="Times New Roman" w:hAnsi="Consolas" w:cs="Times New Roman"/>
+          <w:color w:val="D4D4D4"/>
+          <w:sz w:val="21"/>
+          <w:szCs w:val="21"/>
+          <w:lang w:eastAsia="it-IT"/>
+        </w:rPr>
+      </w:pPr>
+      <w:r>
+        <w:rPr>
+          <w:rFonts w:ascii="Consolas" w:eastAsia="Times New Roman" w:hAnsi="Consolas" w:cs="Times New Roman"/>
+          <w:color w:val="D4D4D4"/>
+          <w:sz w:val="21"/>
+          <w:szCs w:val="21"/>
+          <w:lang w:val="en-GB" w:eastAsia="it-IT"/>
+        </w:rPr>
+        <w:t>      </w:t>
+      </w:r>
+      <w:r>
+        <w:rPr>
+          <w:rFonts w:ascii="Consolas" w:eastAsia="Times New Roman" w:hAnsi="Consolas" w:cs="Times New Roman"/>
+          <w:color w:val="569CD6"/>
+          <w:sz w:val="21"/>
+          <w:szCs w:val="21"/>
+          <w:lang w:eastAsia="it-IT"/>
+        </w:rPr>
+        <w:t>this</w:t>
+      </w:r>
+      <w:r>
+        <w:rPr>
+          <w:rFonts w:ascii="Consolas" w:eastAsia="Times New Roman" w:hAnsi="Consolas" w:cs="Times New Roman"/>
+          <w:color w:val="D4D4D4"/>
+          <w:sz w:val="21"/>
+          <w:szCs w:val="21"/>
+          <w:lang w:eastAsia="it-IT"/>
+        </w:rPr>
+        <w:t>.messages = </w:t>
+      </w:r>
+      <w:r>
+        <w:rPr>
+          <w:rFonts w:ascii="Consolas" w:eastAsia="Times New Roman" w:hAnsi="Consolas" w:cs="Times New Roman"/>
+          <w:color w:val="9CDCFE"/>
+          <w:sz w:val="21"/>
+          <w:szCs w:val="21"/>
+          <w:lang w:eastAsia="it-IT"/>
+        </w:rPr>
+        <w:t>data</w:t>
+      </w:r>
+      <w:r>
+        <w:rPr>
+          <w:rFonts w:ascii="Consolas" w:eastAsia="Times New Roman" w:hAnsi="Consolas" w:cs="Times New Roman"/>
+          <w:color w:val="D4D4D4"/>
+          <w:sz w:val="21"/>
+          <w:szCs w:val="21"/>
+          <w:lang w:eastAsia="it-IT"/>
+        </w:rPr>
+        <w:t>.messages;</w:t>
+      </w:r>
+    </w:p>
+    <w:p>
+      <w:pPr>
+        <w:pStyle w:val="ListParagraph"/>
+        <w:numPr>
+          <w:ilvl w:val="0"/>
+          <w:numId w:val="2"/>
+        </w:numPr>
+        <w:shd w:val="clear" w:color="auto" w:fill="1E1E1E"/>
+        <w:spacing w:after="0" w:line="285" w:lineRule="atLeast"/>
+        <w:rPr>
+          <w:rFonts w:ascii="Consolas" w:eastAsia="Times New Roman" w:hAnsi="Consolas" w:cs="Times New Roman"/>
+          <w:color w:val="D4D4D4"/>
+          <w:sz w:val="21"/>
+          <w:szCs w:val="21"/>
+          <w:lang w:eastAsia="it-IT"/>
+        </w:rPr>
+      </w:pPr>
+      <w:r>
+        <w:rPr>
+          <w:rFonts w:ascii="Consolas" w:eastAsia="Times New Roman" w:hAnsi="Consolas" w:cs="Times New Roman"/>
+          <w:color w:val="D4D4D4"/>
+          <w:sz w:val="21"/>
+          <w:szCs w:val="21"/>
+          <w:lang w:eastAsia="it-IT"/>
+        </w:rPr>
+        <w:t>      </w:t>
+      </w:r>
+      <w:r>
+        <w:rPr>
+          <w:rFonts w:ascii="Consolas" w:eastAsia="Times New Roman" w:hAnsi="Consolas" w:cs="Times New Roman"/>
+          <w:color w:val="569CD6"/>
+          <w:sz w:val="21"/>
+          <w:szCs w:val="21"/>
+          <w:lang w:eastAsia="it-IT"/>
+        </w:rPr>
+        <w:t>this</w:t>
+      </w:r>
+      <w:r>
+        <w:rPr>
+          <w:rFonts w:ascii="Consolas" w:eastAsia="Times New Roman" w:hAnsi="Consolas" w:cs="Times New Roman"/>
+          <w:color w:val="D4D4D4"/>
+          <w:sz w:val="21"/>
+          <w:szCs w:val="21"/>
+          <w:lang w:eastAsia="it-IT"/>
+        </w:rPr>
+        <w:t>.pagination = </w:t>
+      </w:r>
+      <w:r>
+        <w:rPr>
+          <w:rFonts w:ascii="Consolas" w:eastAsia="Times New Roman" w:hAnsi="Consolas" w:cs="Times New Roman"/>
+          <w:color w:val="9CDCFE"/>
+          <w:sz w:val="21"/>
+          <w:szCs w:val="21"/>
+          <w:lang w:eastAsia="it-IT"/>
+        </w:rPr>
+        <w:t>data</w:t>
+      </w:r>
+      <w:r>
+        <w:rPr>
+          <w:rFonts w:ascii="Consolas" w:eastAsia="Times New Roman" w:hAnsi="Consolas" w:cs="Times New Roman"/>
+          <w:color w:val="D4D4D4"/>
+          <w:sz w:val="21"/>
+          <w:szCs w:val="21"/>
+          <w:lang w:eastAsia="it-IT"/>
+        </w:rPr>
+        <w:t>.pagination;</w:t>
+      </w:r>
+    </w:p>
+    <w:p>
+      <w:pPr>
+        <w:pStyle w:val="ListParagraph"/>
+        <w:numPr>
+          <w:ilvl w:val="0"/>
+          <w:numId w:val="2"/>
+        </w:numPr>
+        <w:shd w:val="clear" w:color="auto" w:fill="1E1E1E"/>
+        <w:spacing w:after="0" w:line="285" w:lineRule="atLeast"/>
+        <w:rPr>
+          <w:rFonts w:ascii="Consolas" w:eastAsia="Times New Roman" w:hAnsi="Consolas" w:cs="Times New Roman"/>
+          <w:color w:val="D4D4D4"/>
+          <w:sz w:val="21"/>
+          <w:szCs w:val="21"/>
+          <w:lang w:eastAsia="it-IT"/>
+        </w:rPr>
+      </w:pPr>
+      <w:r>
+        <w:rPr>
+          <w:rFonts w:ascii="Consolas" w:eastAsia="Times New Roman" w:hAnsi="Consolas" w:cs="Times New Roman"/>
+          <w:color w:val="D4D4D4"/>
+          <w:sz w:val="21"/>
+          <w:szCs w:val="21"/>
+          <w:lang w:eastAsia="it-IT"/>
+        </w:rPr>
+        <w:t>    });</w:t>
+      </w:r>
+    </w:p>
+    <w:p>
+      <w:pPr>
+        <w:ind w:left="1080"/>
+        <w:rPr>
+          <w:lang w:val="en-GB"/>
+        </w:rPr>
+      </w:pPr>
+      <w:r>
+        <w:rPr>
+          <w:lang w:val="en-GB"/>
+        </w:rPr>
+        <w:t xml:space="preserve">. . . </w:t>
+      </w:r>
+    </w:p>
+    <w:p>
+      <w:pPr>
+        <w:shd w:val="clear" w:color="auto" w:fill="1E1E1E"/>
+        <w:spacing w:after="0" w:line="285" w:lineRule="atLeast"/>
+        <w:rPr>
+          <w:rFonts w:ascii="Consolas" w:eastAsia="Times New Roman" w:hAnsi="Consolas" w:cs="Times New Roman"/>
+          <w:color w:val="D4D4D4"/>
+          <w:sz w:val="21"/>
+          <w:szCs w:val="21"/>
+          <w:lang w:eastAsia="it-IT"/>
+        </w:rPr>
+      </w:pPr>
+      <w:r>
+        <w:rPr>
+          <w:rFonts w:ascii="Consolas" w:eastAsia="Times New Roman" w:hAnsi="Consolas" w:cs="Times New Roman"/>
+          <w:color w:val="D4D4D4"/>
+          <w:sz w:val="21"/>
+          <w:szCs w:val="21"/>
+          <w:lang w:eastAsia="it-IT"/>
+        </w:rPr>
+        <w:t> </w:t>
+      </w:r>
+      <w:r>
+        <w:rPr>
+          <w:rFonts w:ascii="Consolas" w:eastAsia="Times New Roman" w:hAnsi="Consolas" w:cs="Times New Roman"/>
+          <w:color w:val="DCDCAA"/>
+          <w:sz w:val="21"/>
+          <w:szCs w:val="21"/>
+          <w:lang w:eastAsia="it-IT"/>
+        </w:rPr>
+        <w:t>pageChanged</w:t>
+      </w:r>
+      <w:r>
+        <w:rPr>
+          <w:rFonts w:ascii="Consolas" w:eastAsia="Times New Roman" w:hAnsi="Consolas" w:cs="Times New Roman"/>
+          <w:color w:val="D4D4D4"/>
+          <w:sz w:val="21"/>
+          <w:szCs w:val="21"/>
+          <w:lang w:eastAsia="it-IT"/>
+        </w:rPr>
+        <w:t>(</w:t>
+      </w:r>
+      <w:r>
+        <w:rPr>
+          <w:rFonts w:ascii="Consolas" w:eastAsia="Times New Roman" w:hAnsi="Consolas" w:cs="Times New Roman"/>
+          <w:color w:val="9CDCFE"/>
+          <w:sz w:val="21"/>
+          <w:szCs w:val="21"/>
+          <w:lang w:eastAsia="it-IT"/>
+        </w:rPr>
+        <w:t>event</w:t>
+      </w:r>
+      <w:r>
+        <w:rPr>
+          <w:rFonts w:ascii="Consolas" w:eastAsia="Times New Roman" w:hAnsi="Consolas" w:cs="Times New Roman"/>
+          <w:color w:val="D4D4D4"/>
+          <w:sz w:val="21"/>
+          <w:szCs w:val="21"/>
+          <w:lang w:eastAsia="it-IT"/>
+        </w:rPr>
+        <w:t>: </w:t>
+      </w:r>
+      <w:r>
+        <w:rPr>
+          <w:rFonts w:ascii="Consolas" w:eastAsia="Times New Roman" w:hAnsi="Consolas" w:cs="Times New Roman"/>
+          <w:color w:val="4EC9B0"/>
+          <w:sz w:val="21"/>
+          <w:szCs w:val="21"/>
+          <w:lang w:eastAsia="it-IT"/>
+        </w:rPr>
+        <w:t>any</w:t>
+      </w:r>
+      <w:r>
+        <w:rPr>
+          <w:rFonts w:ascii="Consolas" w:eastAsia="Times New Roman" w:hAnsi="Consolas" w:cs="Times New Roman"/>
+          <w:color w:val="D4D4D4"/>
+          <w:sz w:val="21"/>
+          <w:szCs w:val="21"/>
+          <w:lang w:eastAsia="it-IT"/>
+        </w:rPr>
+        <w:t>): </w:t>
+      </w:r>
+      <w:r>
+        <w:rPr>
+          <w:rFonts w:ascii="Consolas" w:eastAsia="Times New Roman" w:hAnsi="Consolas" w:cs="Times New Roman"/>
+          <w:color w:val="4EC9B0"/>
+          <w:sz w:val="21"/>
+          <w:szCs w:val="21"/>
+          <w:lang w:eastAsia="it-IT"/>
+        </w:rPr>
+        <w:t>void</w:t>
+      </w:r>
+      <w:r>
+        <w:rPr>
+          <w:rFonts w:ascii="Consolas" w:eastAsia="Times New Roman" w:hAnsi="Consolas" w:cs="Times New Roman"/>
+          <w:color w:val="D4D4D4"/>
+          <w:sz w:val="21"/>
+          <w:szCs w:val="21"/>
+          <w:lang w:eastAsia="it-IT"/>
+        </w:rPr>
+        <w:t> {</w:t>
+      </w:r>
+    </w:p>
+    <w:p>
+      <w:pPr>
+        <w:shd w:val="clear" w:color="auto" w:fill="1E1E1E"/>
+        <w:spacing w:after="0" w:line="285" w:lineRule="atLeast"/>
+        <w:rPr>
+          <w:rFonts w:ascii="Consolas" w:eastAsia="Times New Roman" w:hAnsi="Consolas" w:cs="Times New Roman"/>
+          <w:color w:val="D4D4D4"/>
+          <w:sz w:val="21"/>
+          <w:szCs w:val="21"/>
+          <w:lang w:val="en-GB" w:eastAsia="it-IT"/>
+        </w:rPr>
+      </w:pPr>
+      <w:r>
+        <w:rPr>
+          <w:rFonts w:ascii="Consolas" w:eastAsia="Times New Roman" w:hAnsi="Consolas" w:cs="Times New Roman"/>
+          <w:color w:val="D4D4D4"/>
+          <w:sz w:val="21"/>
+          <w:szCs w:val="21"/>
+          <w:lang w:val="en-GB" w:eastAsia="it-IT"/>
+        </w:rPr>
+        <w:t>    </w:t>
+      </w:r>
+      <w:r>
+        <w:rPr>
+          <w:rFonts w:ascii="Consolas" w:eastAsia="Times New Roman" w:hAnsi="Consolas" w:cs="Times New Roman"/>
+          <w:color w:val="569CD6"/>
+          <w:sz w:val="21"/>
+          <w:szCs w:val="21"/>
+          <w:lang w:val="en-GB" w:eastAsia="it-IT"/>
+        </w:rPr>
+        <w:t>this</w:t>
+      </w:r>
+      <w:r>
+        <w:rPr>
+          <w:rFonts w:ascii="Consolas" w:eastAsia="Times New Roman" w:hAnsi="Consolas" w:cs="Times New Roman"/>
+          <w:color w:val="D4D4D4"/>
+          <w:sz w:val="21"/>
+          <w:szCs w:val="21"/>
+          <w:lang w:val="en-GB" w:eastAsia="it-IT"/>
+        </w:rPr>
+        <w:t>.pagination.currentPage = </w:t>
+      </w:r>
+      <w:r>
+        <w:rPr>
+          <w:rFonts w:ascii="Consolas" w:eastAsia="Times New Roman" w:hAnsi="Consolas" w:cs="Times New Roman"/>
+          <w:color w:val="9CDCFE"/>
+          <w:sz w:val="21"/>
+          <w:szCs w:val="21"/>
+          <w:lang w:val="en-GB" w:eastAsia="it-IT"/>
+        </w:rPr>
+        <w:t>event</w:t>
+      </w:r>
+      <w:r>
+        <w:rPr>
+          <w:rFonts w:ascii="Consolas" w:eastAsia="Times New Roman" w:hAnsi="Consolas" w:cs="Times New Roman"/>
+          <w:color w:val="D4D4D4"/>
+          <w:sz w:val="21"/>
+          <w:szCs w:val="21"/>
+          <w:lang w:val="en-GB" w:eastAsia="it-IT"/>
+        </w:rPr>
+        <w:t>.page;</w:t>
+      </w:r>
+    </w:p>
+    <w:p>
+      <w:pPr>
+        <w:shd w:val="clear" w:color="auto" w:fill="1E1E1E"/>
+        <w:spacing w:after="0" w:line="285" w:lineRule="atLeast"/>
+        <w:rPr>
+          <w:rFonts w:ascii="Consolas" w:eastAsia="Times New Roman" w:hAnsi="Consolas" w:cs="Times New Roman"/>
+          <w:color w:val="D4D4D4"/>
+          <w:sz w:val="21"/>
+          <w:szCs w:val="21"/>
+          <w:lang w:val="en-GB" w:eastAsia="it-IT"/>
+        </w:rPr>
+      </w:pPr>
+      <w:r>
+        <w:rPr>
+          <w:rFonts w:ascii="Consolas" w:eastAsia="Times New Roman" w:hAnsi="Consolas" w:cs="Times New Roman"/>
+          <w:color w:val="D4D4D4"/>
+          <w:sz w:val="21"/>
+          <w:szCs w:val="21"/>
+          <w:lang w:val="en-GB" w:eastAsia="it-IT"/>
+        </w:rPr>
+        <w:t>    </w:t>
+      </w:r>
+      <w:r>
+        <w:rPr>
+          <w:rFonts w:ascii="Consolas" w:eastAsia="Times New Roman" w:hAnsi="Consolas" w:cs="Times New Roman"/>
+          <w:color w:val="569CD6"/>
+          <w:sz w:val="21"/>
+          <w:szCs w:val="21"/>
+          <w:lang w:val="en-GB" w:eastAsia="it-IT"/>
+        </w:rPr>
+        <w:t>this</w:t>
+      </w:r>
+      <w:r>
+        <w:rPr>
+          <w:rFonts w:ascii="Consolas" w:eastAsia="Times New Roman" w:hAnsi="Consolas" w:cs="Times New Roman"/>
+          <w:color w:val="D4D4D4"/>
+          <w:sz w:val="21"/>
+          <w:szCs w:val="21"/>
+          <w:lang w:val="en-GB" w:eastAsia="it-IT"/>
+        </w:rPr>
+        <w:t>.</w:t>
+      </w:r>
+      <w:r>
+        <w:rPr>
+          <w:rFonts w:ascii="Consolas" w:eastAsia="Times New Roman" w:hAnsi="Consolas" w:cs="Times New Roman"/>
+          <w:color w:val="DCDCAA"/>
+          <w:sz w:val="21"/>
+          <w:szCs w:val="21"/>
+          <w:lang w:val="en-GB" w:eastAsia="it-IT"/>
+        </w:rPr>
+        <w:t>loadMessages</w:t>
+      </w:r>
+      <w:r>
+        <w:rPr>
+          <w:rFonts w:ascii="Consolas" w:eastAsia="Times New Roman" w:hAnsi="Consolas" w:cs="Times New Roman"/>
+          <w:color w:val="D4D4D4"/>
+          <w:sz w:val="21"/>
+          <w:szCs w:val="21"/>
+          <w:lang w:val="en-GB" w:eastAsia="it-IT"/>
+        </w:rPr>
+        <w:t>();</w:t>
+      </w:r>
+    </w:p>
+    <w:p>
+      <w:pPr>
+        <w:shd w:val="clear" w:color="auto" w:fill="1E1E1E"/>
+        <w:spacing w:after="0" w:line="285" w:lineRule="atLeast"/>
+        <w:rPr>
+          <w:rFonts w:ascii="Consolas" w:eastAsia="Times New Roman" w:hAnsi="Consolas" w:cs="Times New Roman"/>
+          <w:color w:val="D4D4D4"/>
+          <w:sz w:val="21"/>
+          <w:szCs w:val="21"/>
+          <w:lang w:val="en-GB" w:eastAsia="it-IT"/>
+        </w:rPr>
+      </w:pPr>
+      <w:r>
+        <w:rPr>
+          <w:rFonts w:ascii="Consolas" w:eastAsia="Times New Roman" w:hAnsi="Consolas" w:cs="Times New Roman"/>
+          <w:color w:val="D4D4D4"/>
+          <w:sz w:val="21"/>
+          <w:szCs w:val="21"/>
+          <w:lang w:val="en-GB" w:eastAsia="it-IT"/>
+        </w:rPr>
+        <w:t>  }</w:t>
+      </w:r>
+    </w:p>
+    <w:p>
+      <w:pPr>
+        <w:ind w:left="1080"/>
+        <w:rPr>
+          <w:lang w:val="en-GB"/>
+        </w:rPr>
+      </w:pPr>
+      <w:r>
+        <w:rPr>
+          <w:lang w:val="en-GB"/>
+        </w:rPr>
+        <w:t>.Finally in the component we need a method to get the messages as follows</w:t>
+      </w:r>
+      <w:r>
+        <w:rPr>
+          <w:lang w:val="en-GB"/>
+        </w:rPr>
+        <w:br/>
+      </w:r>
+      <w:bookmarkStart w:id="19" w:name="_MON_1661006835"/>
+      <w:bookmarkEnd w:id="19"/>
+      <w:r>
+        <w:rPr>
+          <w:lang w:val="en-GB"/>
+        </w:rPr>
+        <w:object w:dxaOrig="9360" w:dyaOrig="5274">
+          <v:shape id="_x0000_i1041" type="#_x0000_t75" style="width:237.5pt;height:134.35pt" o:ole="" filled="t" fillcolor="#cfcdcd [2894]">
+            <v:imagedata r:id="rId71" o:title=""/>
+          </v:shape>
+          <o:OLEObject Type="Embed" ProgID="Word.OpenDocumentText.12" ShapeID="_x0000_i1041" DrawAspect="Content" ObjectID="_1661022450" r:id="rId72"/>
+        </w:object>
+      </w:r>
+    </w:p>
     <w:sectPr>
       <w:pgSz w:w="11906" w:h="16838"/>
       <w:pgMar w:top="720" w:right="720" w:bottom="720" w:left="720" w:header="708" w:footer="708" w:gutter="0"/>
@@ -48625,6 +50215,119 @@
 <file path=word/numbering.xml><?xml version="1.0" encoding="utf-8"?>
 <w:numbering xmlns:wpc="http://schemas.microsoft.com/office/word/2010/wordprocessingCanvas" xmlns:mc="http://schemas.openxmlformats.org/markup-compatibility/2006" xmlns:o="urn:schemas-microsoft-com:office:office" xmlns:r="http://schemas.openxmlformats.org/officeDocument/2006/relationships" xmlns:m="http://schemas.openxmlformats.org/officeDocument/2006/math" xmlns:v="urn:schemas-microsoft-com:vml" xmlns:wp14="http://schemas.microsoft.com/office/word/2010/wordprocessingDrawing" xmlns:wp="http://schemas.openxmlformats.org/drawingml/2006/wordprocessingDrawing" xmlns:w10="urn:schemas-microsoft-com:office:word" xmlns:w="http://schemas.openxmlformats.org/wordprocessingml/2006/main" xmlns:w14="http://schemas.microsoft.com/office/word/2010/wordml" xmlns:w15="http://schemas.microsoft.com/office/word/2012/wordml" xmlns:wpg="http://schemas.microsoft.com/office/word/2010/wordprocessingGroup" xmlns:wpi="http://schemas.microsoft.com/office/word/2010/wordprocessingInk" xmlns:wne="http://schemas.microsoft.com/office/word/2006/wordml" xmlns:wps="http://schemas.microsoft.com/office/word/2010/wordprocessingShape" mc:Ignorable="w14 w15 wp14">
   <w:abstractNum w:abstractNumId="0" w15:restartNumberingAfterBreak="0">
+    <w:nsid w:val="367E2F32"/>
+    <w:multiLevelType w:val="hybridMultilevel"/>
+    <w:tmpl w:val="D5128C84"/>
+    <w:lvl w:ilvl="0" w:tplc="ABBCBAB2">
+      <w:start w:val="34"/>
+      <w:numFmt w:val="bullet"/>
+      <w:lvlText w:val="-"/>
+      <w:lvlJc w:val="left"/>
+      <w:pPr>
+        <w:ind w:left="720" w:hanging="360"/>
+      </w:pPr>
+      <w:rPr>
+        <w:rFonts w:ascii="Calibri" w:eastAsiaTheme="minorHAnsi" w:hAnsi="Calibri" w:cs="Calibri" w:hint="default"/>
+      </w:rPr>
+    </w:lvl>
+    <w:lvl w:ilvl="1" w:tplc="04100003">
+      <w:start w:val="1"/>
+      <w:numFmt w:val="bullet"/>
+      <w:lvlText w:val="o"/>
+      <w:lvlJc w:val="left"/>
+      <w:pPr>
+        <w:ind w:left="1440" w:hanging="360"/>
+      </w:pPr>
+      <w:rPr>
+        <w:rFonts w:ascii="Courier New" w:hAnsi="Courier New" w:cs="Courier New" w:hint="default"/>
+      </w:rPr>
+    </w:lvl>
+    <w:lvl w:ilvl="2" w:tplc="04100005" w:tentative="1">
+      <w:start w:val="1"/>
+      <w:numFmt w:val="bullet"/>
+      <w:lvlText w:val=""/>
+      <w:lvlJc w:val="left"/>
+      <w:pPr>
+        <w:ind w:left="2160" w:hanging="360"/>
+      </w:pPr>
+      <w:rPr>
+        <w:rFonts w:ascii="Wingdings" w:hAnsi="Wingdings" w:hint="default"/>
+      </w:rPr>
+    </w:lvl>
+    <w:lvl w:ilvl="3" w:tplc="04100001" w:tentative="1">
+      <w:start w:val="1"/>
+      <w:numFmt w:val="bullet"/>
+      <w:lvlText w:val=""/>
+      <w:lvlJc w:val="left"/>
+      <w:pPr>
+        <w:ind w:left="2880" w:hanging="360"/>
+      </w:pPr>
+      <w:rPr>
+        <w:rFonts w:ascii="Symbol" w:hAnsi="Symbol" w:hint="default"/>
+      </w:rPr>
+    </w:lvl>
+    <w:lvl w:ilvl="4" w:tplc="04100003" w:tentative="1">
+      <w:start w:val="1"/>
+      <w:numFmt w:val="bullet"/>
+      <w:lvlText w:val="o"/>
+      <w:lvlJc w:val="left"/>
+      <w:pPr>
+        <w:ind w:left="3600" w:hanging="360"/>
+      </w:pPr>
+      <w:rPr>
+        <w:rFonts w:ascii="Courier New" w:hAnsi="Courier New" w:cs="Courier New" w:hint="default"/>
+      </w:rPr>
+    </w:lvl>
+    <w:lvl w:ilvl="5" w:tplc="04100005" w:tentative="1">
+      <w:start w:val="1"/>
+      <w:numFmt w:val="bullet"/>
+      <w:lvlText w:val=""/>
+      <w:lvlJc w:val="left"/>
+      <w:pPr>
+        <w:ind w:left="4320" w:hanging="360"/>
+      </w:pPr>
+      <w:rPr>
+        <w:rFonts w:ascii="Wingdings" w:hAnsi="Wingdings" w:hint="default"/>
+      </w:rPr>
+    </w:lvl>
+    <w:lvl w:ilvl="6" w:tplc="04100001" w:tentative="1">
+      <w:start w:val="1"/>
+      <w:numFmt w:val="bullet"/>
+      <w:lvlText w:val=""/>
+      <w:lvlJc w:val="left"/>
+      <w:pPr>
+        <w:ind w:left="5040" w:hanging="360"/>
+      </w:pPr>
+      <w:rPr>
+        <w:rFonts w:ascii="Symbol" w:hAnsi="Symbol" w:hint="default"/>
+      </w:rPr>
+    </w:lvl>
+    <w:lvl w:ilvl="7" w:tplc="04100003" w:tentative="1">
+      <w:start w:val="1"/>
+      <w:numFmt w:val="bullet"/>
+      <w:lvlText w:val="o"/>
+      <w:lvlJc w:val="left"/>
+      <w:pPr>
+        <w:ind w:left="5760" w:hanging="360"/>
+      </w:pPr>
+      <w:rPr>
+        <w:rFonts w:ascii="Courier New" w:hAnsi="Courier New" w:cs="Courier New" w:hint="default"/>
+      </w:rPr>
+    </w:lvl>
+    <w:lvl w:ilvl="8" w:tplc="04100005" w:tentative="1">
+      <w:start w:val="1"/>
+      <w:numFmt w:val="bullet"/>
+      <w:lvlText w:val=""/>
+      <w:lvlJc w:val="left"/>
+      <w:pPr>
+        <w:ind w:left="6480" w:hanging="360"/>
+      </w:pPr>
+      <w:rPr>
+        <w:rFonts w:ascii="Wingdings" w:hAnsi="Wingdings" w:hint="default"/>
+      </w:rPr>
+    </w:lvl>
+  </w:abstractNum>
+  <w:abstractNum w:abstractNumId="1" w15:restartNumberingAfterBreak="0">
     <w:nsid w:val="68D8786E"/>
     <w:multiLevelType w:val="hybridMultilevel"/>
     <w:tmpl w:val="18ACF206"/>
@@ -48714,6 +50417,9 @@
     </w:lvl>
   </w:abstractNum>
   <w:num w:numId="1">
+    <w:abstractNumId w:val="1"/>
+  </w:num>
+  <w:num w:numId="2">
     <w:abstractNumId w:val="0"/>
   </w:num>
 </w:numbering>
@@ -49116,6 +50822,7 @@
   <w:style w:type="character" w:default="1" w:styleId="DefaultParagraphFont">
     <w:name w:val="Default Paragraph Font"/>
     <w:uiPriority w:val="1"/>
+    <w:semiHidden/>
     <w:unhideWhenUsed/>
   </w:style>
   <w:style w:type="table" w:default="1" w:styleId="TableNormal">
@@ -49317,6 +51024,26 @@
     <w:name w:val="pl-s"/>
     <w:basedOn w:val="DefaultParagraphFont"/>
     <w:rsid w:val="001832CF"/>
+  </w:style>
+  <w:style w:type="character" w:customStyle="1" w:styleId="pl-smi">
+    <w:name w:val="pl-smi"/>
+    <w:basedOn w:val="DefaultParagraphFont"/>
+    <w:rsid w:val="00A420BA"/>
+  </w:style>
+  <w:style w:type="character" w:customStyle="1" w:styleId="pl-kos">
+    <w:name w:val="pl-kos"/>
+    <w:basedOn w:val="DefaultParagraphFont"/>
+    <w:rsid w:val="00A420BA"/>
+  </w:style>
+  <w:style w:type="character" w:customStyle="1" w:styleId="pl-c1">
+    <w:name w:val="pl-c1"/>
+    <w:basedOn w:val="DefaultParagraphFont"/>
+    <w:rsid w:val="00A420BA"/>
+  </w:style>
+  <w:style w:type="character" w:customStyle="1" w:styleId="pl-s1">
+    <w:name w:val="pl-s1"/>
+    <w:basedOn w:val="DefaultParagraphFont"/>
+    <w:rsid w:val="00A420BA"/>
   </w:style>
 </w:styles>
 </file>

</xml_diff>